<commit_message>
Update heuristic analysis with references
</commit_message>
<xml_diff>
--- a/planning/heuristic_analysis.docx
+++ b/planning/heuristic_analysis.docx
@@ -28,7 +28,6 @@
           <w:color w:val="0000FF"/>
         </w:rPr>
       </w:pPr>
-      <w:proofErr w:type="gramStart"/>
       <w:r>
         <w:rPr>
           <w:b/>
@@ -36,7 +35,6 @@
         </w:rPr>
         <w:t>I. Optimal plan for Air Cargo Problems 1, 2, and 3.</w:t>
       </w:r>
-      <w:proofErr w:type="gramEnd"/>
     </w:p>
     <w:p>
       <w:pPr>
@@ -94,8 +92,6 @@
           <w:bdr w:val="none" w:sz="0" w:space="0" w:color="auto" w:frame="1"/>
         </w:rPr>
       </w:pPr>
-      <w:proofErr w:type="spellStart"/>
-      <w:proofErr w:type="gramStart"/>
       <w:r>
         <w:rPr>
           <w:rFonts w:cs="Courier"/>
@@ -104,29 +100,7 @@
           <w:szCs w:val="20"/>
           <w:bdr w:val="none" w:sz="0" w:space="0" w:color="auto" w:frame="1"/>
         </w:rPr>
-        <w:t>Init</w:t>
-      </w:r>
-      <w:proofErr w:type="spellEnd"/>
-      <w:r>
-        <w:rPr>
-          <w:rFonts w:cs="Courier"/>
-          <w:color w:val="24292E"/>
-          <w:sz w:val="20"/>
-          <w:szCs w:val="20"/>
-          <w:bdr w:val="none" w:sz="0" w:space="0" w:color="auto" w:frame="1"/>
-        </w:rPr>
-        <w:t>(</w:t>
-      </w:r>
-      <w:proofErr w:type="gramEnd"/>
-      <w:r>
-        <w:rPr>
-          <w:rFonts w:cs="Courier"/>
-          <w:color w:val="24292E"/>
-          <w:sz w:val="20"/>
-          <w:szCs w:val="20"/>
-          <w:bdr w:val="none" w:sz="0" w:space="0" w:color="auto" w:frame="1"/>
-        </w:rPr>
-        <w:t xml:space="preserve">At(C1, SFO) </w:t>
+        <w:t xml:space="preserve">Init(At(C1, SFO) </w:t>
       </w:r>
       <w:r>
         <w:rPr>
@@ -246,29 +220,7 @@
           <w:szCs w:val="20"/>
           <w:bdr w:val="none" w:sz="0" w:space="0" w:color="auto" w:frame="1"/>
         </w:rPr>
-        <w:t xml:space="preserve"> </w:t>
-      </w:r>
-      <w:proofErr w:type="gramStart"/>
-      <w:r>
-        <w:rPr>
-          <w:rFonts w:cs="Courier"/>
-          <w:color w:val="24292E"/>
-          <w:sz w:val="20"/>
-          <w:szCs w:val="20"/>
-          <w:bdr w:val="none" w:sz="0" w:space="0" w:color="auto" w:frame="1"/>
-        </w:rPr>
-        <w:t>Cargo(</w:t>
-      </w:r>
-      <w:proofErr w:type="gramEnd"/>
-      <w:r>
-        <w:rPr>
-          <w:rFonts w:cs="Courier"/>
-          <w:color w:val="24292E"/>
-          <w:sz w:val="20"/>
-          <w:szCs w:val="20"/>
-          <w:bdr w:val="none" w:sz="0" w:space="0" w:color="auto" w:frame="1"/>
-        </w:rPr>
-        <w:t xml:space="preserve">C1) </w:t>
+        <w:t xml:space="preserve"> Cargo(C1) </w:t>
       </w:r>
       <w:r>
         <w:rPr>
@@ -329,29 +281,7 @@
           <w:bdr w:val="none" w:sz="0" w:space="0" w:color="auto" w:frame="1"/>
         </w:rPr>
         <w:tab/>
-        <w:t xml:space="preserve">^ </w:t>
-      </w:r>
-      <w:proofErr w:type="gramStart"/>
-      <w:r>
-        <w:rPr>
-          <w:rFonts w:cs="Courier"/>
-          <w:color w:val="24292E"/>
-          <w:sz w:val="20"/>
-          <w:szCs w:val="20"/>
-          <w:bdr w:val="none" w:sz="0" w:space="0" w:color="auto" w:frame="1"/>
-        </w:rPr>
-        <w:t>Plane(</w:t>
-      </w:r>
-      <w:proofErr w:type="gramEnd"/>
-      <w:r>
-        <w:rPr>
-          <w:rFonts w:cs="Courier"/>
-          <w:color w:val="24292E"/>
-          <w:sz w:val="20"/>
-          <w:szCs w:val="20"/>
-          <w:bdr w:val="none" w:sz="0" w:space="0" w:color="auto" w:frame="1"/>
-        </w:rPr>
-        <w:t xml:space="preserve">P1) </w:t>
+        <w:t xml:space="preserve">^ Plane(P1) </w:t>
       </w:r>
       <w:r>
         <w:rPr>
@@ -431,29 +361,7 @@
           <w:szCs w:val="20"/>
           <w:bdr w:val="none" w:sz="0" w:space="0" w:color="auto" w:frame="1"/>
         </w:rPr>
-        <w:t xml:space="preserve"> </w:t>
-      </w:r>
-      <w:proofErr w:type="gramStart"/>
-      <w:r>
-        <w:rPr>
-          <w:rFonts w:cs="Courier"/>
-          <w:color w:val="24292E"/>
-          <w:sz w:val="20"/>
-          <w:szCs w:val="20"/>
-          <w:bdr w:val="none" w:sz="0" w:space="0" w:color="auto" w:frame="1"/>
-        </w:rPr>
-        <w:t>Airport(</w:t>
-      </w:r>
-      <w:proofErr w:type="gramEnd"/>
-      <w:r>
-        <w:rPr>
-          <w:rFonts w:cs="Courier"/>
-          <w:color w:val="24292E"/>
-          <w:sz w:val="20"/>
-          <w:szCs w:val="20"/>
-          <w:bdr w:val="none" w:sz="0" w:space="0" w:color="auto" w:frame="1"/>
-        </w:rPr>
-        <w:t xml:space="preserve">JFK) </w:t>
+        <w:t xml:space="preserve"> Airport(JFK) </w:t>
       </w:r>
       <w:r>
         <w:rPr>
@@ -504,7 +412,6 @@
           <w:szCs w:val="20"/>
         </w:rPr>
       </w:pPr>
-      <w:proofErr w:type="gramStart"/>
       <w:r>
         <w:rPr>
           <w:rFonts w:cs="Courier"/>
@@ -513,18 +420,7 @@
           <w:szCs w:val="20"/>
           <w:bdr w:val="none" w:sz="0" w:space="0" w:color="auto" w:frame="1"/>
         </w:rPr>
-        <w:t>Goal(</w:t>
-      </w:r>
-      <w:proofErr w:type="gramEnd"/>
-      <w:r>
-        <w:rPr>
-          <w:rFonts w:cs="Courier"/>
-          <w:color w:val="24292E"/>
-          <w:sz w:val="20"/>
-          <w:szCs w:val="20"/>
-          <w:bdr w:val="none" w:sz="0" w:space="0" w:color="auto" w:frame="1"/>
-        </w:rPr>
-        <w:t xml:space="preserve">At(C1, JFK) </w:t>
+        <w:t xml:space="preserve">Goal(At(C1, JFK) </w:t>
       </w:r>
       <w:r>
         <w:rPr>
@@ -552,21 +448,193 @@
       <w:pPr>
         <w:rPr>
           <w:b/>
+          <w:caps/>
           <w:color w:val="943634" w:themeColor="accent2" w:themeShade="BF"/>
+          <w14:reflection w14:blurRad="12700" w14:stA="28000" w14:stPos="0" w14:endA="0" w14:endPos="45000" w14:dist="1003" w14:dir="5400000" w14:fadeDir="5400000" w14:sx="100000" w14:sy="-100000" w14:kx="0" w14:ky="0" w14:algn="bl"/>
+          <w14:textOutline w14:w="9004" w14:cap="flat" w14:cmpd="sng" w14:algn="ctr">
+            <w14:solidFill>
+              <w14:schemeClr w14:val="accent4">
+                <w14:shade w14:val="50000"/>
+                <w14:satMod w14:val="120000"/>
+              </w14:schemeClr>
+            </w14:solidFill>
+            <w14:prstDash w14:val="solid"/>
+            <w14:round/>
+          </w14:textOutline>
+          <w14:textFill>
+            <w14:gradFill>
+              <w14:gsLst>
+                <w14:gs w14:pos="0">
+                  <w14:schemeClr w14:val="accent4">
+                    <w14:shade w14:val="20000"/>
+                    <w14:satMod w14:val="245000"/>
+                  </w14:schemeClr>
+                </w14:gs>
+                <w14:gs w14:pos="43000">
+                  <w14:schemeClr w14:val="accent4">
+                    <w14:satMod w14:val="255000"/>
+                  </w14:schemeClr>
+                </w14:gs>
+                <w14:gs w14:pos="48000">
+                  <w14:schemeClr w14:val="accent4">
+                    <w14:shade w14:val="85000"/>
+                    <w14:satMod w14:val="255000"/>
+                  </w14:schemeClr>
+                </w14:gs>
+                <w14:gs w14:pos="100000">
+                  <w14:schemeClr w14:val="accent4">
+                    <w14:shade w14:val="20000"/>
+                    <w14:satMod w14:val="245000"/>
+                  </w14:schemeClr>
+                </w14:gs>
+              </w14:gsLst>
+              <w14:lin w14:ang="5400000" w14:scaled="0"/>
+            </w14:gradFill>
+          </w14:textFill>
         </w:rPr>
       </w:pPr>
-      <w:proofErr w:type="gramStart"/>
       <w:r>
-        <w:t>Optimal  plan</w:t>
-      </w:r>
-      <w:proofErr w:type="gramEnd"/>
-      <w:r>
-        <w:t xml:space="preserve"> length for problem </w:t>
+        <w:rPr>
+          <w:b/>
+          <w:caps/>
+          <w14:reflection w14:blurRad="12700" w14:stA="28000" w14:stPos="0" w14:endA="0" w14:endPos="45000" w14:dist="1003" w14:dir="5400000" w14:fadeDir="5400000" w14:sx="100000" w14:sy="-100000" w14:kx="0" w14:ky="0" w14:algn="bl"/>
+          <w14:textOutline w14:w="9004" w14:cap="flat" w14:cmpd="sng" w14:algn="ctr">
+            <w14:solidFill>
+              <w14:schemeClr w14:val="accent4">
+                <w14:shade w14:val="50000"/>
+                <w14:satMod w14:val="120000"/>
+              </w14:schemeClr>
+            </w14:solidFill>
+            <w14:prstDash w14:val="solid"/>
+            <w14:round/>
+          </w14:textOutline>
+          <w14:textFill>
+            <w14:gradFill>
+              <w14:gsLst>
+                <w14:gs w14:pos="0">
+                  <w14:schemeClr w14:val="accent4">
+                    <w14:shade w14:val="20000"/>
+                    <w14:satMod w14:val="245000"/>
+                  </w14:schemeClr>
+                </w14:gs>
+                <w14:gs w14:pos="43000">
+                  <w14:schemeClr w14:val="accent4">
+                    <w14:satMod w14:val="255000"/>
+                  </w14:schemeClr>
+                </w14:gs>
+                <w14:gs w14:pos="48000">
+                  <w14:schemeClr w14:val="accent4">
+                    <w14:shade w14:val="85000"/>
+                    <w14:satMod w14:val="255000"/>
+                  </w14:schemeClr>
+                </w14:gs>
+                <w14:gs w14:pos="100000">
+                  <w14:schemeClr w14:val="accent4">
+                    <w14:shade w14:val="20000"/>
+                    <w14:satMod w14:val="245000"/>
+                  </w14:schemeClr>
+                </w14:gs>
+              </w14:gsLst>
+              <w14:lin w14:ang="5400000" w14:scaled="0"/>
+            </w14:gradFill>
+          </w14:textFill>
+        </w:rPr>
+        <w:t xml:space="preserve">Optimal  plan length for problem </w:t>
       </w:r>
       <w:r>
+        <w:rPr>
+          <w:b/>
+          <w:caps/>
+          <w14:reflection w14:blurRad="12700" w14:stA="28000" w14:stPos="0" w14:endA="0" w14:endPos="45000" w14:dist="1003" w14:dir="5400000" w14:fadeDir="5400000" w14:sx="100000" w14:sy="-100000" w14:kx="0" w14:ky="0" w14:algn="bl"/>
+          <w14:textOutline w14:w="9004" w14:cap="flat" w14:cmpd="sng" w14:algn="ctr">
+            <w14:solidFill>
+              <w14:schemeClr w14:val="accent4">
+                <w14:shade w14:val="50000"/>
+                <w14:satMod w14:val="120000"/>
+              </w14:schemeClr>
+            </w14:solidFill>
+            <w14:prstDash w14:val="solid"/>
+            <w14:round/>
+          </w14:textOutline>
+          <w14:textFill>
+            <w14:gradFill>
+              <w14:gsLst>
+                <w14:gs w14:pos="0">
+                  <w14:schemeClr w14:val="accent4">
+                    <w14:shade w14:val="20000"/>
+                    <w14:satMod w14:val="245000"/>
+                  </w14:schemeClr>
+                </w14:gs>
+                <w14:gs w14:pos="43000">
+                  <w14:schemeClr w14:val="accent4">
+                    <w14:satMod w14:val="255000"/>
+                  </w14:schemeClr>
+                </w14:gs>
+                <w14:gs w14:pos="48000">
+                  <w14:schemeClr w14:val="accent4">
+                    <w14:shade w14:val="85000"/>
+                    <w14:satMod w14:val="255000"/>
+                  </w14:schemeClr>
+                </w14:gs>
+                <w14:gs w14:pos="100000">
+                  <w14:schemeClr w14:val="accent4">
+                    <w14:shade w14:val="20000"/>
+                    <w14:satMod w14:val="245000"/>
+                  </w14:schemeClr>
+                </w14:gs>
+              </w14:gsLst>
+              <w14:lin w14:ang="5400000" w14:scaled="0"/>
+            </w14:gradFill>
+          </w14:textFill>
+        </w:rPr>
         <w:t xml:space="preserve">1 </w:t>
       </w:r>
       <w:r>
+        <w:rPr>
+          <w:b/>
+          <w:caps/>
+          <w14:reflection w14:blurRad="12700" w14:stA="28000" w14:stPos="0" w14:endA="0" w14:endPos="45000" w14:dist="1003" w14:dir="5400000" w14:fadeDir="5400000" w14:sx="100000" w14:sy="-100000" w14:kx="0" w14:ky="0" w14:algn="bl"/>
+          <w14:textOutline w14:w="9004" w14:cap="flat" w14:cmpd="sng" w14:algn="ctr">
+            <w14:solidFill>
+              <w14:schemeClr w14:val="accent4">
+                <w14:shade w14:val="50000"/>
+                <w14:satMod w14:val="120000"/>
+              </w14:schemeClr>
+            </w14:solidFill>
+            <w14:prstDash w14:val="solid"/>
+            <w14:round/>
+          </w14:textOutline>
+          <w14:textFill>
+            <w14:gradFill>
+              <w14:gsLst>
+                <w14:gs w14:pos="0">
+                  <w14:schemeClr w14:val="accent4">
+                    <w14:shade w14:val="20000"/>
+                    <w14:satMod w14:val="245000"/>
+                  </w14:schemeClr>
+                </w14:gs>
+                <w14:gs w14:pos="43000">
+                  <w14:schemeClr w14:val="accent4">
+                    <w14:satMod w14:val="255000"/>
+                  </w14:schemeClr>
+                </w14:gs>
+                <w14:gs w14:pos="48000">
+                  <w14:schemeClr w14:val="accent4">
+                    <w14:shade w14:val="85000"/>
+                    <w14:satMod w14:val="255000"/>
+                  </w14:schemeClr>
+                </w14:gs>
+                <w14:gs w14:pos="100000">
+                  <w14:schemeClr w14:val="accent4">
+                    <w14:shade w14:val="20000"/>
+                    <w14:satMod w14:val="245000"/>
+                  </w14:schemeClr>
+                </w14:gs>
+              </w14:gsLst>
+              <w14:lin w14:ang="5400000" w14:scaled="0"/>
+            </w14:gradFill>
+          </w14:textFill>
+        </w:rPr>
         <w:t xml:space="preserve">is  = </w:t>
       </w:r>
       <w:r>
@@ -663,21 +731,12 @@
                 <w:color w:val="000000"/>
               </w:rPr>
             </w:pPr>
-            <w:proofErr w:type="gramStart"/>
             <w:r>
               <w:rPr>
                 <w:rFonts w:eastAsia="Times New Roman" w:cs="Times New Roman"/>
                 <w:color w:val="000000"/>
               </w:rPr>
-              <w:t>Load(</w:t>
-            </w:r>
-            <w:proofErr w:type="gramEnd"/>
-            <w:r>
-              <w:rPr>
-                <w:rFonts w:eastAsia="Times New Roman" w:cs="Times New Roman"/>
-                <w:color w:val="000000"/>
-              </w:rPr>
-              <w:t>C1, P1, SFO)</w:t>
+              <w:t>Load(C1, P1, SFO)</w:t>
             </w:r>
           </w:p>
         </w:tc>
@@ -712,21 +771,12 @@
                 <w:color w:val="000000"/>
               </w:rPr>
             </w:pPr>
-            <w:proofErr w:type="gramStart"/>
             <w:r>
               <w:rPr>
                 <w:rFonts w:eastAsia="Times New Roman" w:cs="Times New Roman"/>
                 <w:color w:val="000000"/>
               </w:rPr>
-              <w:t>Load(</w:t>
-            </w:r>
-            <w:proofErr w:type="gramEnd"/>
-            <w:r>
-              <w:rPr>
-                <w:rFonts w:eastAsia="Times New Roman" w:cs="Times New Roman"/>
-                <w:color w:val="000000"/>
-              </w:rPr>
-              <w:t>C2, P2, JFK)</w:t>
+              <w:t>Load(C2, P2, JFK)</w:t>
             </w:r>
           </w:p>
           <w:p>
@@ -741,21 +791,12 @@
                 <w:color w:val="000000"/>
               </w:rPr>
             </w:pPr>
-            <w:proofErr w:type="gramStart"/>
             <w:r>
               <w:rPr>
                 <w:rFonts w:eastAsia="Times New Roman" w:cs="Times New Roman"/>
                 <w:color w:val="000000"/>
               </w:rPr>
-              <w:t>Fly(</w:t>
-            </w:r>
-            <w:proofErr w:type="gramEnd"/>
-            <w:r>
-              <w:rPr>
-                <w:rFonts w:eastAsia="Times New Roman" w:cs="Times New Roman"/>
-                <w:color w:val="000000"/>
-              </w:rPr>
-              <w:t>P1, SFO, JFK)</w:t>
+              <w:t>Fly(P1, SFO, JFK)</w:t>
             </w:r>
           </w:p>
         </w:tc>
@@ -790,21 +831,12 @@
                 <w:color w:val="000000"/>
               </w:rPr>
             </w:pPr>
-            <w:proofErr w:type="gramStart"/>
             <w:r>
               <w:rPr>
                 <w:rFonts w:eastAsia="Times New Roman" w:cs="Times New Roman"/>
                 <w:color w:val="000000"/>
               </w:rPr>
-              <w:t>Fly(</w:t>
-            </w:r>
-            <w:proofErr w:type="gramEnd"/>
-            <w:r>
-              <w:rPr>
-                <w:rFonts w:eastAsia="Times New Roman" w:cs="Times New Roman"/>
-                <w:color w:val="000000"/>
-              </w:rPr>
-              <w:t>P2, JFK, SFO)</w:t>
+              <w:t>Fly(P2, JFK, SFO)</w:t>
             </w:r>
           </w:p>
           <w:p>
@@ -819,21 +851,12 @@
                 <w:color w:val="000000"/>
               </w:rPr>
             </w:pPr>
-            <w:proofErr w:type="gramStart"/>
             <w:r>
               <w:rPr>
                 <w:rFonts w:eastAsia="Times New Roman" w:cs="Times New Roman"/>
                 <w:color w:val="000000"/>
               </w:rPr>
-              <w:t>Unload(</w:t>
-            </w:r>
-            <w:proofErr w:type="gramEnd"/>
-            <w:r>
-              <w:rPr>
-                <w:rFonts w:eastAsia="Times New Roman" w:cs="Times New Roman"/>
-                <w:color w:val="000000"/>
-              </w:rPr>
-              <w:t>C1, P1, JFK)</w:t>
+              <w:t>Unload(C1, P1, JFK)</w:t>
             </w:r>
           </w:p>
         </w:tc>
@@ -868,21 +891,12 @@
                 <w:color w:val="000000"/>
               </w:rPr>
             </w:pPr>
-            <w:proofErr w:type="gramStart"/>
             <w:r>
               <w:rPr>
                 <w:rFonts w:eastAsia="Times New Roman" w:cs="Times New Roman"/>
                 <w:color w:val="000000"/>
               </w:rPr>
-              <w:t>Unload(</w:t>
-            </w:r>
-            <w:proofErr w:type="gramEnd"/>
-            <w:r>
-              <w:rPr>
-                <w:rFonts w:eastAsia="Times New Roman" w:cs="Times New Roman"/>
-                <w:color w:val="000000"/>
-              </w:rPr>
-              <w:t>C2, P2, SFO)</w:t>
+              <w:t>Unload(C2, P2, SFO)</w:t>
             </w:r>
           </w:p>
         </w:tc>
@@ -964,33 +978,13 @@
                 <w:bdr w:val="none" w:sz="0" w:space="0" w:color="auto" w:frame="1"/>
               </w:rPr>
             </w:pPr>
-            <w:proofErr w:type="spellStart"/>
-            <w:proofErr w:type="gramStart"/>
             <w:r>
               <w:rPr>
                 <w:rStyle w:val="HTMLCode"/>
                 <w:color w:val="24292E"/>
                 <w:bdr w:val="none" w:sz="0" w:space="0" w:color="auto" w:frame="1"/>
               </w:rPr>
-              <w:t>Init</w:t>
-            </w:r>
-            <w:proofErr w:type="spellEnd"/>
-            <w:r>
-              <w:rPr>
-                <w:rStyle w:val="HTMLCode"/>
-                <w:color w:val="24292E"/>
-                <w:bdr w:val="none" w:sz="0" w:space="0" w:color="auto" w:frame="1"/>
-              </w:rPr>
-              <w:t>(</w:t>
-            </w:r>
-            <w:proofErr w:type="gramEnd"/>
-            <w:r>
-              <w:rPr>
-                <w:rStyle w:val="HTMLCode"/>
-                <w:color w:val="24292E"/>
-                <w:bdr w:val="none" w:sz="0" w:space="0" w:color="auto" w:frame="1"/>
-              </w:rPr>
-              <w:t xml:space="preserve">At(C1, SFO) </w:t>
+              <w:t xml:space="preserve">Init(At(C1, SFO) </w:t>
             </w:r>
             <w:r>
               <w:rPr>
@@ -1060,25 +1054,7 @@
                 <w:color w:val="24292E"/>
                 <w:bdr w:val="none" w:sz="0" w:space="0" w:color="auto" w:frame="1"/>
               </w:rPr>
-              <w:t xml:space="preserve"> </w:t>
-            </w:r>
-            <w:proofErr w:type="gramStart"/>
-            <w:r>
-              <w:rPr>
-                <w:rStyle w:val="HTMLCode"/>
-                <w:color w:val="24292E"/>
-                <w:bdr w:val="none" w:sz="0" w:space="0" w:color="auto" w:frame="1"/>
-              </w:rPr>
-              <w:t>At(</w:t>
-            </w:r>
-            <w:proofErr w:type="gramEnd"/>
-            <w:r>
-              <w:rPr>
-                <w:rStyle w:val="HTMLCode"/>
-                <w:color w:val="24292E"/>
-                <w:bdr w:val="none" w:sz="0" w:space="0" w:color="auto" w:frame="1"/>
-              </w:rPr>
-              <w:t xml:space="preserve">P1, SFO) </w:t>
+              <w:t xml:space="preserve"> At(P1, SFO) </w:t>
             </w:r>
             <w:r>
               <w:rPr>
@@ -1134,23 +1110,13 @@
               </w:rPr>
               <w:t xml:space="preserve">       ^ </w:t>
             </w:r>
-            <w:proofErr w:type="gramStart"/>
             <w:r>
               <w:rPr>
                 <w:rStyle w:val="HTMLCode"/>
                 <w:color w:val="24292E"/>
                 <w:bdr w:val="none" w:sz="0" w:space="0" w:color="auto" w:frame="1"/>
               </w:rPr>
-              <w:t>Cargo(</w:t>
-            </w:r>
-            <w:proofErr w:type="gramEnd"/>
-            <w:r>
-              <w:rPr>
-                <w:rStyle w:val="HTMLCode"/>
-                <w:color w:val="24292E"/>
-                <w:bdr w:val="none" w:sz="0" w:space="0" w:color="auto" w:frame="1"/>
-              </w:rPr>
-              <w:t xml:space="preserve">C1) </w:t>
+              <w:t xml:space="preserve">Cargo(C1) </w:t>
             </w:r>
             <w:r>
               <w:rPr>
@@ -1212,25 +1178,7 @@
                 <w:color w:val="24292E"/>
                 <w:bdr w:val="none" w:sz="0" w:space="0" w:color="auto" w:frame="1"/>
               </w:rPr>
-              <w:t xml:space="preserve"> </w:t>
-            </w:r>
-            <w:proofErr w:type="gramStart"/>
-            <w:r>
-              <w:rPr>
-                <w:rStyle w:val="HTMLCode"/>
-                <w:color w:val="24292E"/>
-                <w:bdr w:val="none" w:sz="0" w:space="0" w:color="auto" w:frame="1"/>
-              </w:rPr>
-              <w:t>Plane(</w:t>
-            </w:r>
-            <w:proofErr w:type="gramEnd"/>
-            <w:r>
-              <w:rPr>
-                <w:rStyle w:val="HTMLCode"/>
-                <w:color w:val="24292E"/>
-                <w:bdr w:val="none" w:sz="0" w:space="0" w:color="auto" w:frame="1"/>
-              </w:rPr>
-              <w:t xml:space="preserve">P1) </w:t>
+              <w:t xml:space="preserve"> Plane(P1) </w:t>
             </w:r>
             <w:r>
               <w:rPr>
@@ -1286,23 +1234,13 @@
               </w:rPr>
               <w:t xml:space="preserve">       ^ </w:t>
             </w:r>
-            <w:proofErr w:type="gramStart"/>
             <w:r>
               <w:rPr>
                 <w:rStyle w:val="HTMLCode"/>
                 <w:color w:val="24292E"/>
                 <w:bdr w:val="none" w:sz="0" w:space="0" w:color="auto" w:frame="1"/>
               </w:rPr>
-              <w:t>Airport(</w:t>
-            </w:r>
-            <w:proofErr w:type="gramEnd"/>
-            <w:r>
-              <w:rPr>
-                <w:rStyle w:val="HTMLCode"/>
-                <w:color w:val="24292E"/>
-                <w:bdr w:val="none" w:sz="0" w:space="0" w:color="auto" w:frame="1"/>
-              </w:rPr>
-              <w:t xml:space="preserve">JFK) </w:t>
+              <w:t xml:space="preserve">Airport(JFK) </w:t>
             </w:r>
             <w:r>
               <w:rPr>
@@ -1347,23 +1285,13 @@
                 <w:color w:val="24292E"/>
               </w:rPr>
             </w:pPr>
-            <w:proofErr w:type="gramStart"/>
             <w:r>
               <w:rPr>
                 <w:rStyle w:val="HTMLCode"/>
                 <w:color w:val="24292E"/>
                 <w:bdr w:val="none" w:sz="0" w:space="0" w:color="auto" w:frame="1"/>
               </w:rPr>
-              <w:t>Goal(</w:t>
-            </w:r>
-            <w:proofErr w:type="gramEnd"/>
-            <w:r>
-              <w:rPr>
-                <w:rStyle w:val="HTMLCode"/>
-                <w:color w:val="24292E"/>
-                <w:bdr w:val="none" w:sz="0" w:space="0" w:color="auto" w:frame="1"/>
-              </w:rPr>
-              <w:t xml:space="preserve">At(C1, JFK) </w:t>
+              <w:t xml:space="preserve">Goal(At(C1, JFK) </w:t>
             </w:r>
             <w:r>
               <w:rPr>
@@ -1406,13 +1334,195 @@
     <w:p/>
     <w:p/>
     <w:p>
+      <w:pPr>
+        <w:rPr>
+          <w:b/>
+          <w:caps/>
+          <w14:reflection w14:blurRad="12700" w14:stA="28000" w14:stPos="0" w14:endA="0" w14:endPos="45000" w14:dist="1003" w14:dir="5400000" w14:fadeDir="5400000" w14:sx="100000" w14:sy="-100000" w14:kx="0" w14:ky="0" w14:algn="bl"/>
+          <w14:textOutline w14:w="9004" w14:cap="flat" w14:cmpd="sng" w14:algn="ctr">
+            <w14:solidFill>
+              <w14:schemeClr w14:val="accent4">
+                <w14:shade w14:val="50000"/>
+                <w14:satMod w14:val="120000"/>
+              </w14:schemeClr>
+            </w14:solidFill>
+            <w14:prstDash w14:val="solid"/>
+            <w14:round/>
+          </w14:textOutline>
+          <w14:textFill>
+            <w14:gradFill>
+              <w14:gsLst>
+                <w14:gs w14:pos="0">
+                  <w14:schemeClr w14:val="accent4">
+                    <w14:shade w14:val="20000"/>
+                    <w14:satMod w14:val="245000"/>
+                  </w14:schemeClr>
+                </w14:gs>
+                <w14:gs w14:pos="43000">
+                  <w14:schemeClr w14:val="accent4">
+                    <w14:satMod w14:val="255000"/>
+                  </w14:schemeClr>
+                </w14:gs>
+                <w14:gs w14:pos="48000">
+                  <w14:schemeClr w14:val="accent4">
+                    <w14:shade w14:val="85000"/>
+                    <w14:satMod w14:val="255000"/>
+                  </w14:schemeClr>
+                </w14:gs>
+                <w14:gs w14:pos="100000">
+                  <w14:schemeClr w14:val="accent4">
+                    <w14:shade w14:val="20000"/>
+                    <w14:satMod w14:val="245000"/>
+                  </w14:schemeClr>
+                </w14:gs>
+              </w14:gsLst>
+              <w14:lin w14:ang="5400000" w14:scaled="0"/>
+            </w14:gradFill>
+          </w14:textFill>
+        </w:rPr>
+      </w:pPr>
       <w:r>
+        <w:rPr>
+          <w:b/>
+          <w:caps/>
+          <w14:reflection w14:blurRad="12700" w14:stA="28000" w14:stPos="0" w14:endA="0" w14:endPos="45000" w14:dist="1003" w14:dir="5400000" w14:fadeDir="5400000" w14:sx="100000" w14:sy="-100000" w14:kx="0" w14:ky="0" w14:algn="bl"/>
+          <w14:textOutline w14:w="9004" w14:cap="flat" w14:cmpd="sng" w14:algn="ctr">
+            <w14:solidFill>
+              <w14:schemeClr w14:val="accent4">
+                <w14:shade w14:val="50000"/>
+                <w14:satMod w14:val="120000"/>
+              </w14:schemeClr>
+            </w14:solidFill>
+            <w14:prstDash w14:val="solid"/>
+            <w14:round/>
+          </w14:textOutline>
+          <w14:textFill>
+            <w14:gradFill>
+              <w14:gsLst>
+                <w14:gs w14:pos="0">
+                  <w14:schemeClr w14:val="accent4">
+                    <w14:shade w14:val="20000"/>
+                    <w14:satMod w14:val="245000"/>
+                  </w14:schemeClr>
+                </w14:gs>
+                <w14:gs w14:pos="43000">
+                  <w14:schemeClr w14:val="accent4">
+                    <w14:satMod w14:val="255000"/>
+                  </w14:schemeClr>
+                </w14:gs>
+                <w14:gs w14:pos="48000">
+                  <w14:schemeClr w14:val="accent4">
+                    <w14:shade w14:val="85000"/>
+                    <w14:satMod w14:val="255000"/>
+                  </w14:schemeClr>
+                </w14:gs>
+                <w14:gs w14:pos="100000">
+                  <w14:schemeClr w14:val="accent4">
+                    <w14:shade w14:val="20000"/>
+                    <w14:satMod w14:val="245000"/>
+                  </w14:schemeClr>
+                </w14:gs>
+              </w14:gsLst>
+              <w14:lin w14:ang="5400000" w14:scaled="0"/>
+            </w14:gradFill>
+          </w14:textFill>
+        </w:rPr>
         <w:t xml:space="preserve">Optimal plan length for problem </w:t>
       </w:r>
       <w:r>
+        <w:rPr>
+          <w:b/>
+          <w:caps/>
+          <w14:reflection w14:blurRad="12700" w14:stA="28000" w14:stPos="0" w14:endA="0" w14:endPos="45000" w14:dist="1003" w14:dir="5400000" w14:fadeDir="5400000" w14:sx="100000" w14:sy="-100000" w14:kx="0" w14:ky="0" w14:algn="bl"/>
+          <w14:textOutline w14:w="9004" w14:cap="flat" w14:cmpd="sng" w14:algn="ctr">
+            <w14:solidFill>
+              <w14:schemeClr w14:val="accent4">
+                <w14:shade w14:val="50000"/>
+                <w14:satMod w14:val="120000"/>
+              </w14:schemeClr>
+            </w14:solidFill>
+            <w14:prstDash w14:val="solid"/>
+            <w14:round/>
+          </w14:textOutline>
+          <w14:textFill>
+            <w14:gradFill>
+              <w14:gsLst>
+                <w14:gs w14:pos="0">
+                  <w14:schemeClr w14:val="accent4">
+                    <w14:shade w14:val="20000"/>
+                    <w14:satMod w14:val="245000"/>
+                  </w14:schemeClr>
+                </w14:gs>
+                <w14:gs w14:pos="43000">
+                  <w14:schemeClr w14:val="accent4">
+                    <w14:satMod w14:val="255000"/>
+                  </w14:schemeClr>
+                </w14:gs>
+                <w14:gs w14:pos="48000">
+                  <w14:schemeClr w14:val="accent4">
+                    <w14:shade w14:val="85000"/>
+                    <w14:satMod w14:val="255000"/>
+                  </w14:schemeClr>
+                </w14:gs>
+                <w14:gs w14:pos="100000">
+                  <w14:schemeClr w14:val="accent4">
+                    <w14:shade w14:val="20000"/>
+                    <w14:satMod w14:val="245000"/>
+                  </w14:schemeClr>
+                </w14:gs>
+              </w14:gsLst>
+              <w14:lin w14:ang="5400000" w14:scaled="0"/>
+            </w14:gradFill>
+          </w14:textFill>
+        </w:rPr>
         <w:t xml:space="preserve">2 </w:t>
       </w:r>
       <w:r>
+        <w:rPr>
+          <w:b/>
+          <w:caps/>
+          <w14:reflection w14:blurRad="12700" w14:stA="28000" w14:stPos="0" w14:endA="0" w14:endPos="45000" w14:dist="1003" w14:dir="5400000" w14:fadeDir="5400000" w14:sx="100000" w14:sy="-100000" w14:kx="0" w14:ky="0" w14:algn="bl"/>
+          <w14:textOutline w14:w="9004" w14:cap="flat" w14:cmpd="sng" w14:algn="ctr">
+            <w14:solidFill>
+              <w14:schemeClr w14:val="accent4">
+                <w14:shade w14:val="50000"/>
+                <w14:satMod w14:val="120000"/>
+              </w14:schemeClr>
+            </w14:solidFill>
+            <w14:prstDash w14:val="solid"/>
+            <w14:round/>
+          </w14:textOutline>
+          <w14:textFill>
+            <w14:gradFill>
+              <w14:gsLst>
+                <w14:gs w14:pos="0">
+                  <w14:schemeClr w14:val="accent4">
+                    <w14:shade w14:val="20000"/>
+                    <w14:satMod w14:val="245000"/>
+                  </w14:schemeClr>
+                </w14:gs>
+                <w14:gs w14:pos="43000">
+                  <w14:schemeClr w14:val="accent4">
+                    <w14:satMod w14:val="255000"/>
+                  </w14:schemeClr>
+                </w14:gs>
+                <w14:gs w14:pos="48000">
+                  <w14:schemeClr w14:val="accent4">
+                    <w14:shade w14:val="85000"/>
+                    <w14:satMod w14:val="255000"/>
+                  </w14:schemeClr>
+                </w14:gs>
+                <w14:gs w14:pos="100000">
+                  <w14:schemeClr w14:val="accent4">
+                    <w14:shade w14:val="20000"/>
+                    <w14:satMod w14:val="245000"/>
+                  </w14:schemeClr>
+                </w14:gs>
+              </w14:gsLst>
+              <w14:lin w14:ang="5400000" w14:scaled="0"/>
+            </w14:gradFill>
+          </w14:textFill>
+        </w:rPr>
         <w:t xml:space="preserve">is = </w:t>
       </w:r>
       <w:r>
@@ -1465,6 +1575,51 @@
         <w:t>9</w:t>
       </w:r>
       <w:r>
+        <w:rPr>
+          <w:b/>
+          <w:caps/>
+          <w14:reflection w14:blurRad="12700" w14:stA="28000" w14:stPos="0" w14:endA="0" w14:endPos="45000" w14:dist="1003" w14:dir="5400000" w14:fadeDir="5400000" w14:sx="100000" w14:sy="-100000" w14:kx="0" w14:ky="0" w14:algn="bl"/>
+          <w14:textOutline w14:w="9004" w14:cap="flat" w14:cmpd="sng" w14:algn="ctr">
+            <w14:solidFill>
+              <w14:schemeClr w14:val="accent4">
+                <w14:shade w14:val="50000"/>
+                <w14:satMod w14:val="120000"/>
+              </w14:schemeClr>
+            </w14:solidFill>
+            <w14:prstDash w14:val="solid"/>
+            <w14:round/>
+          </w14:textOutline>
+          <w14:textFill>
+            <w14:gradFill>
+              <w14:gsLst>
+                <w14:gs w14:pos="0">
+                  <w14:schemeClr w14:val="accent4">
+                    <w14:shade w14:val="20000"/>
+                    <w14:satMod w14:val="245000"/>
+                  </w14:schemeClr>
+                </w14:gs>
+                <w14:gs w14:pos="43000">
+                  <w14:schemeClr w14:val="accent4">
+                    <w14:satMod w14:val="255000"/>
+                  </w14:schemeClr>
+                </w14:gs>
+                <w14:gs w14:pos="48000">
+                  <w14:schemeClr w14:val="accent4">
+                    <w14:shade w14:val="85000"/>
+                    <w14:satMod w14:val="255000"/>
+                  </w14:schemeClr>
+                </w14:gs>
+                <w14:gs w14:pos="100000">
+                  <w14:schemeClr w14:val="accent4">
+                    <w14:shade w14:val="20000"/>
+                    <w14:satMod w14:val="245000"/>
+                  </w14:schemeClr>
+                </w14:gs>
+              </w14:gsLst>
+              <w14:lin w14:ang="5400000" w14:scaled="0"/>
+            </w14:gradFill>
+          </w14:textFill>
+        </w:rPr>
         <w:t xml:space="preserve"> </w:t>
       </w:r>
     </w:p>
@@ -1512,21 +1667,12 @@
                 <w:color w:val="000000"/>
               </w:rPr>
             </w:pPr>
-            <w:proofErr w:type="gramStart"/>
             <w:r>
               <w:rPr>
                 <w:rFonts w:eastAsia="Times New Roman" w:cs="Times New Roman"/>
                 <w:color w:val="000000"/>
               </w:rPr>
-              <w:t>Load(</w:t>
-            </w:r>
-            <w:proofErr w:type="gramEnd"/>
-            <w:r>
-              <w:rPr>
-                <w:rFonts w:eastAsia="Times New Roman" w:cs="Times New Roman"/>
-                <w:color w:val="000000"/>
-              </w:rPr>
-              <w:t>C1, P1, SFO)</w:t>
+              <w:t>Load(C1, P1, SFO)</w:t>
             </w:r>
           </w:p>
         </w:tc>
@@ -1561,21 +1707,12 @@
                 <w:color w:val="000000"/>
               </w:rPr>
             </w:pPr>
-            <w:proofErr w:type="gramStart"/>
             <w:r>
               <w:rPr>
                 <w:rFonts w:eastAsia="Times New Roman" w:cs="Times New Roman"/>
                 <w:color w:val="000000"/>
               </w:rPr>
-              <w:t>Load(</w:t>
-            </w:r>
-            <w:proofErr w:type="gramEnd"/>
-            <w:r>
-              <w:rPr>
-                <w:rFonts w:eastAsia="Times New Roman" w:cs="Times New Roman"/>
-                <w:color w:val="000000"/>
-              </w:rPr>
-              <w:t>C2, P2, JFK)</w:t>
+              <w:t>Load(C2, P2, JFK)</w:t>
             </w:r>
           </w:p>
         </w:tc>
@@ -1610,21 +1747,13 @@
                 <w:color w:val="000000"/>
               </w:rPr>
             </w:pPr>
-            <w:proofErr w:type="gramStart"/>
             <w:r>
               <w:rPr>
                 <w:rFonts w:eastAsia="Times New Roman" w:cs="Times New Roman"/>
                 <w:color w:val="000000"/>
               </w:rPr>
-              <w:t>Load(</w:t>
-            </w:r>
-            <w:proofErr w:type="gramEnd"/>
-            <w:r>
-              <w:rPr>
-                <w:rFonts w:eastAsia="Times New Roman" w:cs="Times New Roman"/>
-                <w:color w:val="000000"/>
-              </w:rPr>
-              <w:t>C3, P3, ATL)</w:t>
+              <w:lastRenderedPageBreak/>
+              <w:t>Load(C3, P3, ATL)</w:t>
             </w:r>
           </w:p>
           <w:p>
@@ -1639,21 +1768,12 @@
                 <w:color w:val="000000"/>
               </w:rPr>
             </w:pPr>
-            <w:proofErr w:type="gramStart"/>
             <w:r>
               <w:rPr>
                 <w:rFonts w:eastAsia="Times New Roman" w:cs="Times New Roman"/>
                 <w:color w:val="000000"/>
               </w:rPr>
-              <w:t>Fly(</w:t>
-            </w:r>
-            <w:proofErr w:type="gramEnd"/>
-            <w:r>
-              <w:rPr>
-                <w:rFonts w:eastAsia="Times New Roman" w:cs="Times New Roman"/>
-                <w:color w:val="000000"/>
-              </w:rPr>
-              <w:t>P1, SFO, JFK)</w:t>
+              <w:t>Fly(P1, SFO, JFK)</w:t>
             </w:r>
           </w:p>
         </w:tc>
@@ -1688,22 +1808,12 @@
                 <w:color w:val="000000"/>
               </w:rPr>
             </w:pPr>
-            <w:proofErr w:type="gramStart"/>
             <w:r>
               <w:rPr>
                 <w:rFonts w:eastAsia="Times New Roman" w:cs="Times New Roman"/>
                 <w:color w:val="000000"/>
               </w:rPr>
-              <w:lastRenderedPageBreak/>
-              <w:t>Fly(</w:t>
-            </w:r>
-            <w:proofErr w:type="gramEnd"/>
-            <w:r>
-              <w:rPr>
-                <w:rFonts w:eastAsia="Times New Roman" w:cs="Times New Roman"/>
-                <w:color w:val="000000"/>
-              </w:rPr>
-              <w:t>P2, JFK, SFO)</w:t>
+              <w:t>Fly(P2, JFK, SFO)</w:t>
             </w:r>
           </w:p>
           <w:p>
@@ -1718,21 +1828,12 @@
                 <w:color w:val="000000"/>
               </w:rPr>
             </w:pPr>
-            <w:proofErr w:type="gramStart"/>
             <w:r>
               <w:rPr>
                 <w:rFonts w:eastAsia="Times New Roman" w:cs="Times New Roman"/>
                 <w:color w:val="000000"/>
               </w:rPr>
-              <w:t>Fly(</w:t>
-            </w:r>
-            <w:proofErr w:type="gramEnd"/>
-            <w:r>
-              <w:rPr>
-                <w:rFonts w:eastAsia="Times New Roman" w:cs="Times New Roman"/>
-                <w:color w:val="000000"/>
-              </w:rPr>
-              <w:t>P3, ATL, SFO)</w:t>
+              <w:t>Fly(P3, ATL, SFO)</w:t>
             </w:r>
           </w:p>
         </w:tc>
@@ -1767,21 +1868,12 @@
                 <w:color w:val="000000"/>
               </w:rPr>
             </w:pPr>
-            <w:proofErr w:type="gramStart"/>
             <w:r>
               <w:rPr>
                 <w:rFonts w:eastAsia="Times New Roman" w:cs="Times New Roman"/>
                 <w:color w:val="000000"/>
               </w:rPr>
-              <w:t>Unload(</w:t>
-            </w:r>
-            <w:proofErr w:type="gramEnd"/>
-            <w:r>
-              <w:rPr>
-                <w:rFonts w:eastAsia="Times New Roman" w:cs="Times New Roman"/>
-                <w:color w:val="000000"/>
-              </w:rPr>
-              <w:t>C2, P2, SFO)</w:t>
+              <w:t>Unload(C2, P2, SFO)</w:t>
             </w:r>
           </w:p>
         </w:tc>
@@ -1816,21 +1908,12 @@
                 <w:color w:val="000000"/>
               </w:rPr>
             </w:pPr>
-            <w:proofErr w:type="gramStart"/>
             <w:r>
               <w:rPr>
                 <w:rFonts w:eastAsia="Times New Roman" w:cs="Times New Roman"/>
                 <w:color w:val="000000"/>
               </w:rPr>
-              <w:t>Unload(</w:t>
-            </w:r>
-            <w:proofErr w:type="gramEnd"/>
-            <w:r>
-              <w:rPr>
-                <w:rFonts w:eastAsia="Times New Roman" w:cs="Times New Roman"/>
-                <w:color w:val="000000"/>
-              </w:rPr>
-              <w:t>C1, P1, JFK)</w:t>
+              <w:t>Unload(C1, P1, JFK)</w:t>
             </w:r>
           </w:p>
         </w:tc>
@@ -1865,21 +1948,12 @@
                 <w:color w:val="000000"/>
               </w:rPr>
             </w:pPr>
-            <w:proofErr w:type="gramStart"/>
             <w:r>
               <w:rPr>
                 <w:rFonts w:eastAsia="Times New Roman" w:cs="Times New Roman"/>
                 <w:color w:val="000000"/>
               </w:rPr>
-              <w:t>Unload(</w:t>
-            </w:r>
-            <w:proofErr w:type="gramEnd"/>
-            <w:r>
-              <w:rPr>
-                <w:rFonts w:eastAsia="Times New Roman" w:cs="Times New Roman"/>
-                <w:color w:val="000000"/>
-              </w:rPr>
-              <w:t>C3, P3, SFO)</w:t>
+              <w:t>Unload(C3, P3, SFO)</w:t>
             </w:r>
           </w:p>
         </w:tc>
@@ -1911,8 +1985,6 @@
           <w:bdr w:val="none" w:sz="0" w:space="0" w:color="auto" w:frame="1"/>
         </w:rPr>
       </w:pPr>
-      <w:proofErr w:type="spellStart"/>
-      <w:proofErr w:type="gramStart"/>
       <w:r>
         <w:rPr>
           <w:rStyle w:val="HTMLCode"/>
@@ -1920,27 +1992,7 @@
           <w:color w:val="24292E"/>
           <w:bdr w:val="none" w:sz="0" w:space="0" w:color="auto" w:frame="1"/>
         </w:rPr>
-        <w:t>Init</w:t>
-      </w:r>
-      <w:proofErr w:type="spellEnd"/>
-      <w:r>
-        <w:rPr>
-          <w:rStyle w:val="HTMLCode"/>
-          <w:rFonts w:ascii="Consolas" w:hAnsi="Consolas"/>
-          <w:color w:val="24292E"/>
-          <w:bdr w:val="none" w:sz="0" w:space="0" w:color="auto" w:frame="1"/>
-        </w:rPr>
-        <w:t>(</w:t>
-      </w:r>
-      <w:proofErr w:type="gramEnd"/>
-      <w:r>
-        <w:rPr>
-          <w:rStyle w:val="HTMLCode"/>
-          <w:rFonts w:ascii="Consolas" w:hAnsi="Consolas"/>
-          <w:color w:val="24292E"/>
-          <w:bdr w:val="none" w:sz="0" w:space="0" w:color="auto" w:frame="1"/>
-        </w:rPr>
-        <w:t xml:space="preserve">At(C1, SFO) </w:t>
+        <w:t xml:space="preserve">Init(At(C1, SFO) </w:t>
       </w:r>
       <w:r>
         <w:rPr>
@@ -2018,7 +2070,6 @@
         <w:tab/>
         <w:t xml:space="preserve">^ </w:t>
       </w:r>
-      <w:proofErr w:type="gramStart"/>
       <w:r>
         <w:rPr>
           <w:rStyle w:val="HTMLCode"/>
@@ -2026,17 +2077,7 @@
           <w:color w:val="24292E"/>
           <w:bdr w:val="none" w:sz="0" w:space="0" w:color="auto" w:frame="1"/>
         </w:rPr>
-        <w:t>At(</w:t>
-      </w:r>
-      <w:proofErr w:type="gramEnd"/>
-      <w:r>
-        <w:rPr>
-          <w:rStyle w:val="HTMLCode"/>
-          <w:rFonts w:ascii="Consolas" w:hAnsi="Consolas"/>
-          <w:color w:val="24292E"/>
-          <w:bdr w:val="none" w:sz="0" w:space="0" w:color="auto" w:frame="1"/>
-        </w:rPr>
-        <w:t xml:space="preserve">P1, SFO) </w:t>
+        <w:t xml:space="preserve">At(P1, SFO) </w:t>
       </w:r>
       <w:r>
         <w:rPr>
@@ -2085,27 +2126,7 @@
           <w:color w:val="24292E"/>
           <w:bdr w:val="none" w:sz="0" w:space="0" w:color="auto" w:frame="1"/>
         </w:rPr>
-        <w:t xml:space="preserve"> </w:t>
-      </w:r>
-      <w:proofErr w:type="gramStart"/>
-      <w:r>
-        <w:rPr>
-          <w:rStyle w:val="HTMLCode"/>
-          <w:rFonts w:ascii="Consolas" w:hAnsi="Consolas"/>
-          <w:color w:val="24292E"/>
-          <w:bdr w:val="none" w:sz="0" w:space="0" w:color="auto" w:frame="1"/>
-        </w:rPr>
-        <w:t>Cargo(</w:t>
-      </w:r>
-      <w:proofErr w:type="gramEnd"/>
-      <w:r>
-        <w:rPr>
-          <w:rStyle w:val="HTMLCode"/>
-          <w:rFonts w:ascii="Consolas" w:hAnsi="Consolas"/>
-          <w:color w:val="24292E"/>
-          <w:bdr w:val="none" w:sz="0" w:space="0" w:color="auto" w:frame="1"/>
-        </w:rPr>
-        <w:t xml:space="preserve">C1) </w:t>
+        <w:t xml:space="preserve"> Cargo(C1) </w:t>
       </w:r>
       <w:r>
         <w:rPr>
@@ -2183,7 +2204,6 @@
         <w:tab/>
         <w:t xml:space="preserve">^ </w:t>
       </w:r>
-      <w:proofErr w:type="gramStart"/>
       <w:r>
         <w:rPr>
           <w:rStyle w:val="HTMLCode"/>
@@ -2191,17 +2211,7 @@
           <w:color w:val="24292E"/>
           <w:bdr w:val="none" w:sz="0" w:space="0" w:color="auto" w:frame="1"/>
         </w:rPr>
-        <w:t>Plane(</w:t>
-      </w:r>
-      <w:proofErr w:type="gramEnd"/>
-      <w:r>
-        <w:rPr>
-          <w:rStyle w:val="HTMLCode"/>
-          <w:rFonts w:ascii="Consolas" w:hAnsi="Consolas"/>
-          <w:color w:val="24292E"/>
-          <w:bdr w:val="none" w:sz="0" w:space="0" w:color="auto" w:frame="1"/>
-        </w:rPr>
-        <w:t xml:space="preserve">P1) </w:t>
+        <w:t xml:space="preserve">Plane(P1) </w:t>
       </w:r>
       <w:r>
         <w:rPr>
@@ -2251,7 +2261,6 @@
         </w:rPr>
         <w:t xml:space="preserve">^ </w:t>
       </w:r>
-      <w:proofErr w:type="gramStart"/>
       <w:r>
         <w:rPr>
           <w:rStyle w:val="HTMLCode"/>
@@ -2259,17 +2268,7 @@
           <w:color w:val="24292E"/>
           <w:bdr w:val="none" w:sz="0" w:space="0" w:color="auto" w:frame="1"/>
         </w:rPr>
-        <w:t>Airport(</w:t>
-      </w:r>
-      <w:proofErr w:type="gramEnd"/>
-      <w:r>
-        <w:rPr>
-          <w:rStyle w:val="HTMLCode"/>
-          <w:rFonts w:ascii="Consolas" w:hAnsi="Consolas"/>
-          <w:color w:val="24292E"/>
-          <w:bdr w:val="none" w:sz="0" w:space="0" w:color="auto" w:frame="1"/>
-        </w:rPr>
-        <w:t xml:space="preserve">JFK) </w:t>
+        <w:t xml:space="preserve">Airport(JFK) </w:t>
       </w:r>
       <w:r>
         <w:rPr>
@@ -2335,7 +2334,6 @@
           <w:color w:val="24292E"/>
         </w:rPr>
       </w:pPr>
-      <w:proofErr w:type="gramStart"/>
       <w:r>
         <w:rPr>
           <w:rStyle w:val="HTMLCode"/>
@@ -2343,17 +2341,7 @@
           <w:color w:val="24292E"/>
           <w:bdr w:val="none" w:sz="0" w:space="0" w:color="auto" w:frame="1"/>
         </w:rPr>
-        <w:t>Goal(</w:t>
-      </w:r>
-      <w:proofErr w:type="gramEnd"/>
-      <w:r>
-        <w:rPr>
-          <w:rStyle w:val="HTMLCode"/>
-          <w:rFonts w:ascii="Consolas" w:hAnsi="Consolas"/>
-          <w:color w:val="24292E"/>
-          <w:bdr w:val="none" w:sz="0" w:space="0" w:color="auto" w:frame="1"/>
-        </w:rPr>
-        <w:t xml:space="preserve">At(C1, JFK) </w:t>
+        <w:t xml:space="preserve">Goal(At(C1, JFK) </w:t>
       </w:r>
       <w:r>
         <w:rPr>
@@ -2413,13 +2401,195 @@
     <w:p/>
     <w:p/>
     <w:p>
+      <w:pPr>
+        <w:rPr>
+          <w:b/>
+          <w:caps/>
+          <w14:reflection w14:blurRad="12700" w14:stA="28000" w14:stPos="0" w14:endA="0" w14:endPos="45000" w14:dist="1003" w14:dir="5400000" w14:fadeDir="5400000" w14:sx="100000" w14:sy="-100000" w14:kx="0" w14:ky="0" w14:algn="bl"/>
+          <w14:textOutline w14:w="9004" w14:cap="flat" w14:cmpd="sng" w14:algn="ctr">
+            <w14:solidFill>
+              <w14:schemeClr w14:val="accent4">
+                <w14:shade w14:val="50000"/>
+                <w14:satMod w14:val="120000"/>
+              </w14:schemeClr>
+            </w14:solidFill>
+            <w14:prstDash w14:val="solid"/>
+            <w14:round/>
+          </w14:textOutline>
+          <w14:textFill>
+            <w14:gradFill>
+              <w14:gsLst>
+                <w14:gs w14:pos="0">
+                  <w14:schemeClr w14:val="accent4">
+                    <w14:shade w14:val="20000"/>
+                    <w14:satMod w14:val="245000"/>
+                  </w14:schemeClr>
+                </w14:gs>
+                <w14:gs w14:pos="43000">
+                  <w14:schemeClr w14:val="accent4">
+                    <w14:satMod w14:val="255000"/>
+                  </w14:schemeClr>
+                </w14:gs>
+                <w14:gs w14:pos="48000">
+                  <w14:schemeClr w14:val="accent4">
+                    <w14:shade w14:val="85000"/>
+                    <w14:satMod w14:val="255000"/>
+                  </w14:schemeClr>
+                </w14:gs>
+                <w14:gs w14:pos="100000">
+                  <w14:schemeClr w14:val="accent4">
+                    <w14:shade w14:val="20000"/>
+                    <w14:satMod w14:val="245000"/>
+                  </w14:schemeClr>
+                </w14:gs>
+              </w14:gsLst>
+              <w14:lin w14:ang="5400000" w14:scaled="0"/>
+            </w14:gradFill>
+          </w14:textFill>
+        </w:rPr>
+      </w:pPr>
       <w:r>
+        <w:rPr>
+          <w:b/>
+          <w:caps/>
+          <w14:reflection w14:blurRad="12700" w14:stA="28000" w14:stPos="0" w14:endA="0" w14:endPos="45000" w14:dist="1003" w14:dir="5400000" w14:fadeDir="5400000" w14:sx="100000" w14:sy="-100000" w14:kx="0" w14:ky="0" w14:algn="bl"/>
+          <w14:textOutline w14:w="9004" w14:cap="flat" w14:cmpd="sng" w14:algn="ctr">
+            <w14:solidFill>
+              <w14:schemeClr w14:val="accent4">
+                <w14:shade w14:val="50000"/>
+                <w14:satMod w14:val="120000"/>
+              </w14:schemeClr>
+            </w14:solidFill>
+            <w14:prstDash w14:val="solid"/>
+            <w14:round/>
+          </w14:textOutline>
+          <w14:textFill>
+            <w14:gradFill>
+              <w14:gsLst>
+                <w14:gs w14:pos="0">
+                  <w14:schemeClr w14:val="accent4">
+                    <w14:shade w14:val="20000"/>
+                    <w14:satMod w14:val="245000"/>
+                  </w14:schemeClr>
+                </w14:gs>
+                <w14:gs w14:pos="43000">
+                  <w14:schemeClr w14:val="accent4">
+                    <w14:satMod w14:val="255000"/>
+                  </w14:schemeClr>
+                </w14:gs>
+                <w14:gs w14:pos="48000">
+                  <w14:schemeClr w14:val="accent4">
+                    <w14:shade w14:val="85000"/>
+                    <w14:satMod w14:val="255000"/>
+                  </w14:schemeClr>
+                </w14:gs>
+                <w14:gs w14:pos="100000">
+                  <w14:schemeClr w14:val="accent4">
+                    <w14:shade w14:val="20000"/>
+                    <w14:satMod w14:val="245000"/>
+                  </w14:schemeClr>
+                </w14:gs>
+              </w14:gsLst>
+              <w14:lin w14:ang="5400000" w14:scaled="0"/>
+            </w14:gradFill>
+          </w14:textFill>
+        </w:rPr>
         <w:t xml:space="preserve">Optimal plan length for problem </w:t>
       </w:r>
       <w:r>
+        <w:rPr>
+          <w:b/>
+          <w:caps/>
+          <w14:reflection w14:blurRad="12700" w14:stA="28000" w14:stPos="0" w14:endA="0" w14:endPos="45000" w14:dist="1003" w14:dir="5400000" w14:fadeDir="5400000" w14:sx="100000" w14:sy="-100000" w14:kx="0" w14:ky="0" w14:algn="bl"/>
+          <w14:textOutline w14:w="9004" w14:cap="flat" w14:cmpd="sng" w14:algn="ctr">
+            <w14:solidFill>
+              <w14:schemeClr w14:val="accent4">
+                <w14:shade w14:val="50000"/>
+                <w14:satMod w14:val="120000"/>
+              </w14:schemeClr>
+            </w14:solidFill>
+            <w14:prstDash w14:val="solid"/>
+            <w14:round/>
+          </w14:textOutline>
+          <w14:textFill>
+            <w14:gradFill>
+              <w14:gsLst>
+                <w14:gs w14:pos="0">
+                  <w14:schemeClr w14:val="accent4">
+                    <w14:shade w14:val="20000"/>
+                    <w14:satMod w14:val="245000"/>
+                  </w14:schemeClr>
+                </w14:gs>
+                <w14:gs w14:pos="43000">
+                  <w14:schemeClr w14:val="accent4">
+                    <w14:satMod w14:val="255000"/>
+                  </w14:schemeClr>
+                </w14:gs>
+                <w14:gs w14:pos="48000">
+                  <w14:schemeClr w14:val="accent4">
+                    <w14:shade w14:val="85000"/>
+                    <w14:satMod w14:val="255000"/>
+                  </w14:schemeClr>
+                </w14:gs>
+                <w14:gs w14:pos="100000">
+                  <w14:schemeClr w14:val="accent4">
+                    <w14:shade w14:val="20000"/>
+                    <w14:satMod w14:val="245000"/>
+                  </w14:schemeClr>
+                </w14:gs>
+              </w14:gsLst>
+              <w14:lin w14:ang="5400000" w14:scaled="0"/>
+            </w14:gradFill>
+          </w14:textFill>
+        </w:rPr>
         <w:t>3 is</w:t>
       </w:r>
       <w:r>
+        <w:rPr>
+          <w:b/>
+          <w:caps/>
+          <w14:reflection w14:blurRad="12700" w14:stA="28000" w14:stPos="0" w14:endA="0" w14:endPos="45000" w14:dist="1003" w14:dir="5400000" w14:fadeDir="5400000" w14:sx="100000" w14:sy="-100000" w14:kx="0" w14:ky="0" w14:algn="bl"/>
+          <w14:textOutline w14:w="9004" w14:cap="flat" w14:cmpd="sng" w14:algn="ctr">
+            <w14:solidFill>
+              <w14:schemeClr w14:val="accent4">
+                <w14:shade w14:val="50000"/>
+                <w14:satMod w14:val="120000"/>
+              </w14:schemeClr>
+            </w14:solidFill>
+            <w14:prstDash w14:val="solid"/>
+            <w14:round/>
+          </w14:textOutline>
+          <w14:textFill>
+            <w14:gradFill>
+              <w14:gsLst>
+                <w14:gs w14:pos="0">
+                  <w14:schemeClr w14:val="accent4">
+                    <w14:shade w14:val="20000"/>
+                    <w14:satMod w14:val="245000"/>
+                  </w14:schemeClr>
+                </w14:gs>
+                <w14:gs w14:pos="43000">
+                  <w14:schemeClr w14:val="accent4">
+                    <w14:satMod w14:val="255000"/>
+                  </w14:schemeClr>
+                </w14:gs>
+                <w14:gs w14:pos="48000">
+                  <w14:schemeClr w14:val="accent4">
+                    <w14:shade w14:val="85000"/>
+                    <w14:satMod w14:val="255000"/>
+                  </w14:schemeClr>
+                </w14:gs>
+                <w14:gs w14:pos="100000">
+                  <w14:schemeClr w14:val="accent4">
+                    <w14:shade w14:val="20000"/>
+                    <w14:satMod w14:val="245000"/>
+                  </w14:schemeClr>
+                </w14:gs>
+              </w14:gsLst>
+              <w14:lin w14:ang="5400000" w14:scaled="0"/>
+            </w14:gradFill>
+          </w14:textFill>
+        </w:rPr>
         <w:t xml:space="preserve">= </w:t>
       </w:r>
       <w:r>
@@ -2516,21 +2686,12 @@
                 <w:color w:val="000000"/>
               </w:rPr>
             </w:pPr>
-            <w:proofErr w:type="gramStart"/>
             <w:r>
               <w:rPr>
                 <w:rFonts w:ascii="Calibri" w:eastAsia="Times New Roman" w:hAnsi="Calibri" w:cs="Times New Roman"/>
                 <w:color w:val="000000"/>
               </w:rPr>
-              <w:t>Load(</w:t>
-            </w:r>
-            <w:proofErr w:type="gramEnd"/>
-            <w:r>
-              <w:rPr>
-                <w:rFonts w:ascii="Calibri" w:eastAsia="Times New Roman" w:hAnsi="Calibri" w:cs="Times New Roman"/>
-                <w:color w:val="000000"/>
-              </w:rPr>
-              <w:t>C1, P1, SFO)</w:t>
+              <w:t>Load(C1, P1, SFO)</w:t>
             </w:r>
           </w:p>
         </w:tc>
@@ -2565,21 +2726,12 @@
                 <w:color w:val="000000"/>
               </w:rPr>
             </w:pPr>
-            <w:proofErr w:type="gramStart"/>
             <w:r>
               <w:rPr>
                 <w:rFonts w:ascii="Calibri" w:eastAsia="Times New Roman" w:hAnsi="Calibri" w:cs="Times New Roman"/>
                 <w:color w:val="000000"/>
               </w:rPr>
-              <w:t>Load(</w:t>
-            </w:r>
-            <w:proofErr w:type="gramEnd"/>
-            <w:r>
-              <w:rPr>
-                <w:rFonts w:ascii="Calibri" w:eastAsia="Times New Roman" w:hAnsi="Calibri" w:cs="Times New Roman"/>
-                <w:color w:val="000000"/>
-              </w:rPr>
-              <w:t>C2, P2, JFK)</w:t>
+              <w:t>Load(C2, P2, JFK)</w:t>
             </w:r>
           </w:p>
           <w:p>
@@ -2594,21 +2746,12 @@
                 <w:color w:val="000000"/>
               </w:rPr>
             </w:pPr>
-            <w:proofErr w:type="gramStart"/>
             <w:r>
               <w:rPr>
                 <w:rFonts w:ascii="Calibri" w:eastAsia="Times New Roman" w:hAnsi="Calibri" w:cs="Times New Roman"/>
                 <w:color w:val="000000"/>
               </w:rPr>
-              <w:t>Load(</w:t>
-            </w:r>
-            <w:proofErr w:type="gramEnd"/>
-            <w:r>
-              <w:rPr>
-                <w:rFonts w:ascii="Calibri" w:eastAsia="Times New Roman" w:hAnsi="Calibri" w:cs="Times New Roman"/>
-                <w:color w:val="000000"/>
-              </w:rPr>
-              <w:t>C3, P1, ATL)</w:t>
+              <w:t>Load(C3, P1, ATL)</w:t>
             </w:r>
           </w:p>
           <w:p>
@@ -2623,21 +2766,12 @@
                 <w:color w:val="000000"/>
               </w:rPr>
             </w:pPr>
-            <w:proofErr w:type="gramStart"/>
             <w:r>
               <w:rPr>
                 <w:rFonts w:ascii="Calibri" w:eastAsia="Times New Roman" w:hAnsi="Calibri" w:cs="Times New Roman"/>
                 <w:color w:val="000000"/>
               </w:rPr>
-              <w:t>Load(</w:t>
-            </w:r>
-            <w:proofErr w:type="gramEnd"/>
-            <w:r>
-              <w:rPr>
-                <w:rFonts w:ascii="Calibri" w:eastAsia="Times New Roman" w:hAnsi="Calibri" w:cs="Times New Roman"/>
-                <w:color w:val="000000"/>
-              </w:rPr>
-              <w:t>C4, P2, ORD)</w:t>
+              <w:t>Load(C4, P2, ORD)</w:t>
             </w:r>
           </w:p>
         </w:tc>
@@ -2672,21 +2806,12 @@
                 <w:color w:val="000000"/>
               </w:rPr>
             </w:pPr>
-            <w:proofErr w:type="gramStart"/>
             <w:r>
               <w:rPr>
                 <w:rFonts w:ascii="Calibri" w:eastAsia="Times New Roman" w:hAnsi="Calibri" w:cs="Times New Roman"/>
                 <w:color w:val="000000"/>
               </w:rPr>
-              <w:t>Fly(</w:t>
-            </w:r>
-            <w:proofErr w:type="gramEnd"/>
-            <w:r>
-              <w:rPr>
-                <w:rFonts w:ascii="Calibri" w:eastAsia="Times New Roman" w:hAnsi="Calibri" w:cs="Times New Roman"/>
-                <w:color w:val="000000"/>
-              </w:rPr>
-              <w:t>P1, SFO, ATL)</w:t>
+              <w:t>Fly(P1, SFO, ATL)</w:t>
             </w:r>
           </w:p>
         </w:tc>
@@ -2721,21 +2846,12 @@
                 <w:color w:val="000000"/>
               </w:rPr>
             </w:pPr>
-            <w:proofErr w:type="gramStart"/>
             <w:r>
               <w:rPr>
                 <w:rFonts w:ascii="Calibri" w:eastAsia="Times New Roman" w:hAnsi="Calibri" w:cs="Times New Roman"/>
                 <w:color w:val="000000"/>
               </w:rPr>
-              <w:t>Fly(</w:t>
-            </w:r>
-            <w:proofErr w:type="gramEnd"/>
-            <w:r>
-              <w:rPr>
-                <w:rFonts w:ascii="Calibri" w:eastAsia="Times New Roman" w:hAnsi="Calibri" w:cs="Times New Roman"/>
-                <w:color w:val="000000"/>
-              </w:rPr>
-              <w:t>P2, JFK, ORD)</w:t>
+              <w:t>Fly(P2, JFK, ORD)</w:t>
             </w:r>
           </w:p>
         </w:tc>
@@ -2770,21 +2886,12 @@
                 <w:color w:val="000000"/>
               </w:rPr>
             </w:pPr>
-            <w:proofErr w:type="gramStart"/>
             <w:r>
               <w:rPr>
                 <w:rFonts w:ascii="Calibri" w:eastAsia="Times New Roman" w:hAnsi="Calibri" w:cs="Times New Roman"/>
                 <w:color w:val="000000"/>
               </w:rPr>
-              <w:t>Fly(</w:t>
-            </w:r>
-            <w:proofErr w:type="gramEnd"/>
-            <w:r>
-              <w:rPr>
-                <w:rFonts w:ascii="Calibri" w:eastAsia="Times New Roman" w:hAnsi="Calibri" w:cs="Times New Roman"/>
-                <w:color w:val="000000"/>
-              </w:rPr>
-              <w:t>P2, ORD, SFO)</w:t>
+              <w:t>Fly(P2, ORD, SFO)</w:t>
             </w:r>
           </w:p>
         </w:tc>
@@ -2819,21 +2926,12 @@
                 <w:color w:val="000000"/>
               </w:rPr>
             </w:pPr>
-            <w:proofErr w:type="gramStart"/>
             <w:r>
               <w:rPr>
                 <w:rFonts w:ascii="Calibri" w:eastAsia="Times New Roman" w:hAnsi="Calibri" w:cs="Times New Roman"/>
                 <w:color w:val="000000"/>
               </w:rPr>
-              <w:t>Fly(</w:t>
-            </w:r>
-            <w:proofErr w:type="gramEnd"/>
-            <w:r>
-              <w:rPr>
-                <w:rFonts w:ascii="Calibri" w:eastAsia="Times New Roman" w:hAnsi="Calibri" w:cs="Times New Roman"/>
-                <w:color w:val="000000"/>
-              </w:rPr>
-              <w:t>P1, ATL, JFK)</w:t>
+              <w:t>Fly(P1, ATL, JFK)</w:t>
             </w:r>
           </w:p>
         </w:tc>
@@ -2868,21 +2966,12 @@
                 <w:color w:val="000000"/>
               </w:rPr>
             </w:pPr>
-            <w:proofErr w:type="gramStart"/>
             <w:r>
               <w:rPr>
                 <w:rFonts w:ascii="Calibri" w:eastAsia="Times New Roman" w:hAnsi="Calibri" w:cs="Times New Roman"/>
                 <w:color w:val="000000"/>
               </w:rPr>
-              <w:t>Unload(</w:t>
-            </w:r>
-            <w:proofErr w:type="gramEnd"/>
-            <w:r>
-              <w:rPr>
-                <w:rFonts w:ascii="Calibri" w:eastAsia="Times New Roman" w:hAnsi="Calibri" w:cs="Times New Roman"/>
-                <w:color w:val="000000"/>
-              </w:rPr>
-              <w:t>C4, P2, SFO)</w:t>
+              <w:t>Unload(C4, P2, SFO)</w:t>
             </w:r>
           </w:p>
         </w:tc>
@@ -2917,21 +3006,12 @@
                 <w:color w:val="000000"/>
               </w:rPr>
             </w:pPr>
-            <w:proofErr w:type="gramStart"/>
             <w:r>
               <w:rPr>
                 <w:rFonts w:ascii="Calibri" w:eastAsia="Times New Roman" w:hAnsi="Calibri" w:cs="Times New Roman"/>
                 <w:color w:val="000000"/>
               </w:rPr>
-              <w:t>Unload(</w:t>
-            </w:r>
-            <w:proofErr w:type="gramEnd"/>
-            <w:r>
-              <w:rPr>
-                <w:rFonts w:ascii="Calibri" w:eastAsia="Times New Roman" w:hAnsi="Calibri" w:cs="Times New Roman"/>
-                <w:color w:val="000000"/>
-              </w:rPr>
-              <w:t>C3, P1, JFK)</w:t>
+              <w:t>Unload(C3, P1, JFK)</w:t>
             </w:r>
           </w:p>
         </w:tc>
@@ -2966,21 +3046,12 @@
                 <w:color w:val="000000"/>
               </w:rPr>
             </w:pPr>
-            <w:proofErr w:type="gramStart"/>
             <w:r>
               <w:rPr>
                 <w:rFonts w:ascii="Calibri" w:eastAsia="Times New Roman" w:hAnsi="Calibri" w:cs="Times New Roman"/>
                 <w:color w:val="000000"/>
               </w:rPr>
-              <w:t>Unload(</w:t>
-            </w:r>
-            <w:proofErr w:type="gramEnd"/>
-            <w:r>
-              <w:rPr>
-                <w:rFonts w:ascii="Calibri" w:eastAsia="Times New Roman" w:hAnsi="Calibri" w:cs="Times New Roman"/>
-                <w:color w:val="000000"/>
-              </w:rPr>
-              <w:t>C2, P2, SFO)</w:t>
+              <w:t>Unload(C2, P2, SFO)</w:t>
             </w:r>
           </w:p>
         </w:tc>
@@ -3015,21 +3086,12 @@
                 <w:color w:val="000000"/>
               </w:rPr>
             </w:pPr>
-            <w:proofErr w:type="gramStart"/>
             <w:r>
               <w:rPr>
                 <w:rFonts w:ascii="Calibri" w:eastAsia="Times New Roman" w:hAnsi="Calibri" w:cs="Times New Roman"/>
                 <w:color w:val="000000"/>
               </w:rPr>
-              <w:t>Unload(</w:t>
-            </w:r>
-            <w:proofErr w:type="gramEnd"/>
-            <w:r>
-              <w:rPr>
-                <w:rFonts w:ascii="Calibri" w:eastAsia="Times New Roman" w:hAnsi="Calibri" w:cs="Times New Roman"/>
-                <w:color w:val="000000"/>
-              </w:rPr>
-              <w:t>C1, P1, JFK)</w:t>
+              <w:t>Unload(C1, P1, JFK)</w:t>
             </w:r>
           </w:p>
         </w:tc>
@@ -3044,7 +3106,7 @@
         </w:rPr>
         <w:sectPr>
           <w:pgSz w:w="15840" w:h="12240" w:orient="landscape"/>
-          <w:pgMar w:top="1008" w:right="1008" w:bottom="1008" w:left="1008" w:header="720" w:footer="720" w:gutter="0"/>
+          <w:pgMar w:top="1224" w:right="1224" w:bottom="1224" w:left="1224" w:header="720" w:footer="720" w:gutter="0"/>
           <w:cols w:space="720"/>
           <w:docGrid w:linePitch="360"/>
         </w:sectPr>
@@ -3187,16 +3249,8 @@
               <w:rPr>
                 <w:rFonts w:ascii="Consolas" w:eastAsia="Times New Roman" w:hAnsi="Consolas" w:cs="Times New Roman"/>
               </w:rPr>
-              <w:t xml:space="preserve">Search </w:t>
-            </w:r>
-            <w:proofErr w:type="spellStart"/>
-            <w:r>
-              <w:rPr>
-                <w:rFonts w:ascii="Consolas" w:eastAsia="Times New Roman" w:hAnsi="Consolas" w:cs="Times New Roman"/>
-              </w:rPr>
-              <w:t>algo</w:t>
-            </w:r>
-            <w:proofErr w:type="spellEnd"/>
+              <w:t>Search algo</w:t>
+            </w:r>
           </w:p>
         </w:tc>
         <w:tc>
@@ -3303,21 +3357,7 @@
               <w:rPr>
                 <w:rFonts w:ascii="Consolas" w:eastAsia="Times New Roman" w:hAnsi="Consolas" w:cs="Times New Roman"/>
               </w:rPr>
-              <w:t xml:space="preserve">Time </w:t>
-            </w:r>
-            <w:proofErr w:type="gramStart"/>
-            <w:r>
-              <w:rPr>
-                <w:rFonts w:ascii="Consolas" w:eastAsia="Times New Roman" w:hAnsi="Consolas" w:cs="Times New Roman"/>
-              </w:rPr>
-              <w:t>elapsed(</w:t>
-            </w:r>
-            <w:proofErr w:type="gramEnd"/>
-            <w:r>
-              <w:rPr>
-                <w:rFonts w:ascii="Consolas" w:eastAsia="Times New Roman" w:hAnsi="Consolas" w:cs="Times New Roman"/>
-              </w:rPr>
-              <w:t>seconds)</w:t>
+              <w:t>Time elapsed(seconds)</w:t>
             </w:r>
           </w:p>
         </w:tc>
@@ -3548,13 +3588,15 @@
             <w:pPr>
               <w:rPr>
                 <w:rFonts w:ascii="Consolas" w:eastAsia="Times New Roman" w:hAnsi="Consolas" w:cs="Times New Roman"/>
-                <w:color w:val="000000"/>
-              </w:rPr>
-            </w:pPr>
-            <w:r>
-              <w:rPr>
-                <w:rFonts w:ascii="Consolas" w:eastAsia="Times New Roman" w:hAnsi="Consolas" w:cs="Times New Roman"/>
-                <w:color w:val="000000"/>
+                <w:b/>
+                <w:color w:val="FF6600"/>
+              </w:rPr>
+            </w:pPr>
+            <w:r>
+              <w:rPr>
+                <w:rFonts w:ascii="Consolas" w:eastAsia="Times New Roman" w:hAnsi="Consolas" w:cs="Times New Roman"/>
+                <w:b/>
+                <w:color w:val="FF6600"/>
               </w:rPr>
               <w:t> </w:t>
             </w:r>
@@ -3613,13 +3655,15 @@
             <w:pPr>
               <w:rPr>
                 <w:rFonts w:ascii="Consolas" w:eastAsia="Times New Roman" w:hAnsi="Consolas" w:cs="Times New Roman"/>
-                <w:color w:val="000000"/>
-              </w:rPr>
-            </w:pPr>
-            <w:r>
-              <w:rPr>
-                <w:rFonts w:ascii="Consolas" w:eastAsia="Times New Roman" w:hAnsi="Consolas" w:cs="Times New Roman"/>
-                <w:color w:val="000000"/>
+                <w:b/>
+                <w:color w:val="FF6600"/>
+              </w:rPr>
+            </w:pPr>
+            <w:r>
+              <w:rPr>
+                <w:rFonts w:ascii="Consolas" w:eastAsia="Times New Roman" w:hAnsi="Consolas" w:cs="Times New Roman"/>
+                <w:b/>
+                <w:color w:val="FF6600"/>
               </w:rPr>
               <w:t>Breadth First Search</w:t>
             </w:r>
@@ -3737,13 +3781,15 @@
               <w:jc w:val="right"/>
               <w:rPr>
                 <w:rFonts w:ascii="Consolas" w:eastAsia="Times New Roman" w:hAnsi="Consolas" w:cs="Times New Roman"/>
-                <w:color w:val="000000"/>
-              </w:rPr>
-            </w:pPr>
-            <w:r>
-              <w:rPr>
-                <w:rFonts w:ascii="Consolas" w:eastAsia="Times New Roman" w:hAnsi="Consolas" w:cs="Times New Roman"/>
-                <w:color w:val="000000"/>
+                <w:b/>
+                <w:color w:val="FF6600"/>
+              </w:rPr>
+            </w:pPr>
+            <w:r>
+              <w:rPr>
+                <w:rFonts w:ascii="Consolas" w:eastAsia="Times New Roman" w:hAnsi="Consolas" w:cs="Times New Roman"/>
+                <w:b/>
+                <w:color w:val="FF6600"/>
               </w:rPr>
               <w:t>0.033</w:t>
             </w:r>
@@ -3768,13 +3814,15 @@
               <w:jc w:val="right"/>
               <w:rPr>
                 <w:rFonts w:ascii="Consolas" w:eastAsia="Times New Roman" w:hAnsi="Consolas" w:cs="Times New Roman"/>
-                <w:color w:val="000000"/>
-              </w:rPr>
-            </w:pPr>
-            <w:r>
-              <w:rPr>
-                <w:rFonts w:ascii="Consolas" w:eastAsia="Times New Roman" w:hAnsi="Consolas" w:cs="Times New Roman"/>
-                <w:color w:val="000000"/>
+                <w:b/>
+                <w:color w:val="FF6600"/>
+              </w:rPr>
+            </w:pPr>
+            <w:r>
+              <w:rPr>
+                <w:rFonts w:ascii="Consolas" w:eastAsia="Times New Roman" w:hAnsi="Consolas" w:cs="Times New Roman"/>
+                <w:b/>
+                <w:color w:val="FF6600"/>
               </w:rPr>
               <w:t>6</w:t>
             </w:r>
@@ -4057,33 +4105,13 @@
                 <w:color w:val="FF6600"/>
               </w:rPr>
             </w:pPr>
-            <w:proofErr w:type="spellStart"/>
-            <w:proofErr w:type="gramStart"/>
             <w:r>
               <w:rPr>
                 <w:rFonts w:ascii="Consolas" w:eastAsia="Times New Roman" w:hAnsi="Consolas" w:cs="Times New Roman"/>
                 <w:b/>
                 <w:color w:val="FF6600"/>
               </w:rPr>
-              <w:t>greedy</w:t>
-            </w:r>
-            <w:proofErr w:type="gramEnd"/>
-            <w:r>
-              <w:rPr>
-                <w:rFonts w:ascii="Consolas" w:eastAsia="Times New Roman" w:hAnsi="Consolas" w:cs="Times New Roman"/>
-                <w:b/>
-                <w:color w:val="FF6600"/>
-              </w:rPr>
-              <w:t>_best_first_graph_search</w:t>
-            </w:r>
-            <w:proofErr w:type="spellEnd"/>
-            <w:r>
-              <w:rPr>
-                <w:rFonts w:ascii="Consolas" w:eastAsia="Times New Roman" w:hAnsi="Consolas" w:cs="Times New Roman"/>
-                <w:b/>
-                <w:color w:val="FF6600"/>
-              </w:rPr>
-              <w:t xml:space="preserve"> h_1</w:t>
+              <w:t>greedy_best_first_graph_search h_1</w:t>
             </w:r>
           </w:p>
         </w:tc>
@@ -4310,30 +4338,12 @@
                 <w:color w:val="000000"/>
               </w:rPr>
             </w:pPr>
-            <w:proofErr w:type="spellStart"/>
-            <w:proofErr w:type="gramStart"/>
-            <w:r>
-              <w:rPr>
-                <w:rFonts w:ascii="Consolas" w:eastAsia="Times New Roman" w:hAnsi="Consolas" w:cs="Times New Roman"/>
-                <w:color w:val="000000"/>
-              </w:rPr>
-              <w:t>uniform</w:t>
-            </w:r>
-            <w:proofErr w:type="gramEnd"/>
-            <w:r>
-              <w:rPr>
-                <w:rFonts w:ascii="Consolas" w:eastAsia="Times New Roman" w:hAnsi="Consolas" w:cs="Times New Roman"/>
-                <w:color w:val="000000"/>
-              </w:rPr>
-              <w:t>_cost_search</w:t>
-            </w:r>
-            <w:proofErr w:type="spellEnd"/>
-            <w:r>
-              <w:rPr>
-                <w:rFonts w:ascii="Consolas" w:eastAsia="Times New Roman" w:hAnsi="Consolas" w:cs="Times New Roman"/>
-                <w:color w:val="000000"/>
-              </w:rPr>
-              <w:t xml:space="preserve"> </w:t>
+            <w:r>
+              <w:rPr>
+                <w:rFonts w:ascii="Consolas" w:eastAsia="Times New Roman" w:hAnsi="Consolas" w:cs="Times New Roman"/>
+                <w:color w:val="000000"/>
+              </w:rPr>
+              <w:t xml:space="preserve">uniform_cost_search </w:t>
             </w:r>
           </w:p>
         </w:tc>
@@ -4615,17 +4625,8 @@
                 <w:rFonts w:ascii="Consolas" w:eastAsia="Times New Roman" w:hAnsi="Consolas" w:cs="Times New Roman"/>
                 <w:color w:val="24292E"/>
               </w:rPr>
-              <w:t xml:space="preserve">Search </w:t>
-            </w:r>
-            <w:proofErr w:type="spellStart"/>
-            <w:r>
-              <w:rPr>
-                <w:rFonts w:ascii="Consolas" w:eastAsia="Times New Roman" w:hAnsi="Consolas" w:cs="Times New Roman"/>
-                <w:color w:val="24292E"/>
-              </w:rPr>
-              <w:t>algo</w:t>
-            </w:r>
-            <w:proofErr w:type="spellEnd"/>
+              <w:t>Search algo</w:t>
+            </w:r>
           </w:p>
         </w:tc>
         <w:tc>
@@ -4740,23 +4741,7 @@
                 <w:rFonts w:ascii="Consolas" w:eastAsia="Times New Roman" w:hAnsi="Consolas" w:cs="Times New Roman"/>
                 <w:color w:val="000000"/>
               </w:rPr>
-              <w:t xml:space="preserve">Time </w:t>
-            </w:r>
-            <w:proofErr w:type="gramStart"/>
-            <w:r>
-              <w:rPr>
-                <w:rFonts w:ascii="Consolas" w:eastAsia="Times New Roman" w:hAnsi="Consolas" w:cs="Times New Roman"/>
-                <w:color w:val="000000"/>
-              </w:rPr>
-              <w:t>elapsed(</w:t>
-            </w:r>
-            <w:proofErr w:type="gramEnd"/>
-            <w:r>
-              <w:rPr>
-                <w:rFonts w:ascii="Consolas" w:eastAsia="Times New Roman" w:hAnsi="Consolas" w:cs="Times New Roman"/>
-                <w:color w:val="000000"/>
-              </w:rPr>
-              <w:t>seconds)</w:t>
+              <w:t>Time elapsed(seconds)</w:t>
             </w:r>
           </w:p>
         </w:tc>
@@ -5182,13 +5167,15 @@
               <w:jc w:val="right"/>
               <w:rPr>
                 <w:rFonts w:ascii="Consolas" w:eastAsia="Times New Roman" w:hAnsi="Consolas" w:cs="Times New Roman"/>
-                <w:color w:val="000000"/>
-              </w:rPr>
-            </w:pPr>
-            <w:r>
-              <w:rPr>
-                <w:rFonts w:ascii="Consolas" w:eastAsia="Times New Roman" w:hAnsi="Consolas" w:cs="Times New Roman"/>
-                <w:color w:val="000000"/>
+                <w:b/>
+                <w:color w:val="FF6600"/>
+              </w:rPr>
+            </w:pPr>
+            <w:r>
+              <w:rPr>
+                <w:rFonts w:ascii="Consolas" w:eastAsia="Times New Roman" w:hAnsi="Consolas" w:cs="Times New Roman"/>
+                <w:b/>
+                <w:color w:val="FF6600"/>
               </w:rPr>
               <w:t>14.18</w:t>
             </w:r>
@@ -5314,14 +5301,12 @@
               <w:rPr>
                 <w:rFonts w:ascii="Consolas" w:eastAsia="Times New Roman" w:hAnsi="Consolas" w:cs="Times New Roman"/>
                 <w:b/>
-                <w:color w:val="FF6600"/>
               </w:rPr>
             </w:pPr>
             <w:r>
               <w:rPr>
                 <w:rFonts w:ascii="Consolas" w:eastAsia="Times New Roman" w:hAnsi="Consolas" w:cs="Times New Roman"/>
                 <w:b/>
-                <w:color w:val="FF6600"/>
               </w:rPr>
               <w:t>624</w:t>
             </w:r>
@@ -5346,13 +5331,11 @@
               <w:jc w:val="right"/>
               <w:rPr>
                 <w:rFonts w:ascii="Consolas" w:eastAsia="Times New Roman" w:hAnsi="Consolas" w:cs="Times New Roman"/>
-                <w:color w:val="000000"/>
-              </w:rPr>
-            </w:pPr>
-            <w:r>
-              <w:rPr>
-                <w:rFonts w:ascii="Consolas" w:eastAsia="Times New Roman" w:hAnsi="Consolas" w:cs="Times New Roman"/>
-                <w:color w:val="000000"/>
+              </w:rPr>
+            </w:pPr>
+            <w:r>
+              <w:rPr>
+                <w:rFonts w:ascii="Consolas" w:eastAsia="Times New Roman" w:hAnsi="Consolas" w:cs="Times New Roman"/>
               </w:rPr>
               <w:t>625</w:t>
             </w:r>
@@ -5377,13 +5360,11 @@
               <w:jc w:val="right"/>
               <w:rPr>
                 <w:rFonts w:ascii="Consolas" w:eastAsia="Times New Roman" w:hAnsi="Consolas" w:cs="Times New Roman"/>
-                <w:color w:val="000000"/>
-              </w:rPr>
-            </w:pPr>
-            <w:r>
-              <w:rPr>
-                <w:rFonts w:ascii="Consolas" w:eastAsia="Times New Roman" w:hAnsi="Consolas" w:cs="Times New Roman"/>
-                <w:color w:val="000000"/>
+              </w:rPr>
+            </w:pPr>
+            <w:r>
+              <w:rPr>
+                <w:rFonts w:ascii="Consolas" w:eastAsia="Times New Roman" w:hAnsi="Consolas" w:cs="Times New Roman"/>
               </w:rPr>
               <w:t>5602</w:t>
             </w:r>
@@ -5409,14 +5390,12 @@
               <w:rPr>
                 <w:rFonts w:ascii="Consolas" w:eastAsia="Times New Roman" w:hAnsi="Consolas" w:cs="Times New Roman"/>
                 <w:b/>
-                <w:color w:val="FF6600"/>
               </w:rPr>
             </w:pPr>
             <w:r>
               <w:rPr>
                 <w:rFonts w:ascii="Consolas" w:eastAsia="Times New Roman" w:hAnsi="Consolas" w:cs="Times New Roman"/>
                 <w:b/>
-                <w:color w:val="FF6600"/>
               </w:rPr>
               <w:t>3.18</w:t>
             </w:r>
@@ -5509,30 +5488,12 @@
                 <w:color w:val="000000"/>
               </w:rPr>
             </w:pPr>
-            <w:proofErr w:type="spellStart"/>
-            <w:proofErr w:type="gramStart"/>
-            <w:r>
-              <w:rPr>
-                <w:rFonts w:ascii="Consolas" w:eastAsia="Times New Roman" w:hAnsi="Consolas" w:cs="Times New Roman"/>
-                <w:color w:val="000000"/>
-              </w:rPr>
-              <w:t>greedy</w:t>
-            </w:r>
-            <w:proofErr w:type="gramEnd"/>
-            <w:r>
-              <w:rPr>
-                <w:rFonts w:ascii="Consolas" w:eastAsia="Times New Roman" w:hAnsi="Consolas" w:cs="Times New Roman"/>
-                <w:color w:val="000000"/>
-              </w:rPr>
-              <w:t>_best_first_graph_search</w:t>
-            </w:r>
-            <w:proofErr w:type="spellEnd"/>
-            <w:r>
-              <w:rPr>
-                <w:rFonts w:ascii="Consolas" w:eastAsia="Times New Roman" w:hAnsi="Consolas" w:cs="Times New Roman"/>
-                <w:color w:val="000000"/>
-              </w:rPr>
-              <w:t xml:space="preserve"> h_1</w:t>
+            <w:r>
+              <w:rPr>
+                <w:rFonts w:ascii="Consolas" w:eastAsia="Times New Roman" w:hAnsi="Consolas" w:cs="Times New Roman"/>
+                <w:color w:val="000000"/>
+              </w:rPr>
+              <w:t>greedy_best_first_graph_search h_1</w:t>
             </w:r>
           </w:p>
         </w:tc>
@@ -5747,30 +5708,12 @@
                 <w:color w:val="000000"/>
               </w:rPr>
             </w:pPr>
-            <w:proofErr w:type="spellStart"/>
-            <w:proofErr w:type="gramStart"/>
-            <w:r>
-              <w:rPr>
-                <w:rFonts w:ascii="Consolas" w:eastAsia="Times New Roman" w:hAnsi="Consolas" w:cs="Times New Roman"/>
-                <w:color w:val="000000"/>
-              </w:rPr>
-              <w:t>uniform</w:t>
-            </w:r>
-            <w:proofErr w:type="gramEnd"/>
-            <w:r>
-              <w:rPr>
-                <w:rFonts w:ascii="Consolas" w:eastAsia="Times New Roman" w:hAnsi="Consolas" w:cs="Times New Roman"/>
-                <w:color w:val="000000"/>
-              </w:rPr>
-              <w:t>_cost_search</w:t>
-            </w:r>
-            <w:proofErr w:type="spellEnd"/>
-            <w:r>
-              <w:rPr>
-                <w:rFonts w:ascii="Consolas" w:eastAsia="Times New Roman" w:hAnsi="Consolas" w:cs="Times New Roman"/>
-                <w:color w:val="000000"/>
-              </w:rPr>
-              <w:t xml:space="preserve"> </w:t>
+            <w:r>
+              <w:rPr>
+                <w:rFonts w:ascii="Consolas" w:eastAsia="Times New Roman" w:hAnsi="Consolas" w:cs="Times New Roman"/>
+                <w:color w:val="000000"/>
+              </w:rPr>
+              <w:t xml:space="preserve">uniform_cost_search </w:t>
             </w:r>
           </w:p>
         </w:tc>
@@ -6062,17 +6005,8 @@
                 <w:rFonts w:ascii="Consolas" w:eastAsia="Times New Roman" w:hAnsi="Consolas" w:cs="Times New Roman"/>
                 <w:color w:val="24292E"/>
               </w:rPr>
-              <w:t xml:space="preserve">Search </w:t>
-            </w:r>
-            <w:proofErr w:type="spellStart"/>
-            <w:r>
-              <w:rPr>
-                <w:rFonts w:ascii="Consolas" w:eastAsia="Times New Roman" w:hAnsi="Consolas" w:cs="Times New Roman"/>
-                <w:color w:val="24292E"/>
-              </w:rPr>
-              <w:t>algo</w:t>
-            </w:r>
-            <w:proofErr w:type="spellEnd"/>
+              <w:t>Search algo</w:t>
+            </w:r>
           </w:p>
         </w:tc>
         <w:tc>
@@ -6187,23 +6121,7 @@
                 <w:rFonts w:ascii="Consolas" w:eastAsia="Times New Roman" w:hAnsi="Consolas" w:cs="Times New Roman"/>
                 <w:color w:val="000000"/>
               </w:rPr>
-              <w:t xml:space="preserve">Time </w:t>
-            </w:r>
-            <w:proofErr w:type="gramStart"/>
-            <w:r>
-              <w:rPr>
-                <w:rFonts w:ascii="Consolas" w:eastAsia="Times New Roman" w:hAnsi="Consolas" w:cs="Times New Roman"/>
-                <w:color w:val="000000"/>
-              </w:rPr>
-              <w:t>elapsed(</w:t>
-            </w:r>
-            <w:proofErr w:type="gramEnd"/>
-            <w:r>
-              <w:rPr>
-                <w:rFonts w:ascii="Consolas" w:eastAsia="Times New Roman" w:hAnsi="Consolas" w:cs="Times New Roman"/>
-                <w:color w:val="000000"/>
-              </w:rPr>
-              <w:t>seconds)</w:t>
+              <w:t>Time elapsed(seconds)</w:t>
             </w:r>
           </w:p>
         </w:tc>
@@ -6636,14 +6554,14 @@
               <w:rPr>
                 <w:rFonts w:ascii="Consolas" w:eastAsia="Times New Roman" w:hAnsi="Consolas" w:cs="Times New Roman"/>
                 <w:b/>
-                <w:color w:val="000000"/>
+                <w:color w:val="FF6600"/>
               </w:rPr>
             </w:pPr>
             <w:r>
               <w:rPr>
                 <w:rFonts w:ascii="Consolas" w:eastAsia="Times New Roman" w:hAnsi="Consolas" w:cs="Times New Roman"/>
                 <w:b/>
-                <w:color w:val="000000"/>
+                <w:color w:val="FF6600"/>
               </w:rPr>
               <w:t>100.793</w:t>
             </w:r>
@@ -6769,14 +6687,12 @@
               <w:rPr>
                 <w:rFonts w:ascii="Consolas" w:eastAsia="Times New Roman" w:hAnsi="Consolas" w:cs="Times New Roman"/>
                 <w:b/>
-                <w:color w:val="FF6600"/>
               </w:rPr>
             </w:pPr>
             <w:r>
               <w:rPr>
                 <w:rFonts w:ascii="Consolas" w:eastAsia="Times New Roman" w:hAnsi="Consolas" w:cs="Times New Roman"/>
                 <w:b/>
-                <w:color w:val="FF6600"/>
               </w:rPr>
               <w:t>408</w:t>
             </w:r>
@@ -6864,14 +6780,12 @@
               <w:rPr>
                 <w:rFonts w:ascii="Consolas" w:eastAsia="Times New Roman" w:hAnsi="Consolas" w:cs="Times New Roman"/>
                 <w:b/>
-                <w:color w:val="FF6600"/>
               </w:rPr>
             </w:pPr>
             <w:r>
               <w:rPr>
                 <w:rFonts w:ascii="Consolas" w:eastAsia="Times New Roman" w:hAnsi="Consolas" w:cs="Times New Roman"/>
                 <w:b/>
-                <w:color w:val="FF6600"/>
               </w:rPr>
               <w:t>1.63</w:t>
             </w:r>
@@ -6964,30 +6878,12 @@
                 <w:color w:val="000000"/>
               </w:rPr>
             </w:pPr>
-            <w:proofErr w:type="spellStart"/>
-            <w:proofErr w:type="gramStart"/>
-            <w:r>
-              <w:rPr>
-                <w:rFonts w:ascii="Consolas" w:eastAsia="Times New Roman" w:hAnsi="Consolas" w:cs="Times New Roman"/>
-                <w:color w:val="000000"/>
-              </w:rPr>
-              <w:t>greedy</w:t>
-            </w:r>
-            <w:proofErr w:type="gramEnd"/>
-            <w:r>
-              <w:rPr>
-                <w:rFonts w:ascii="Consolas" w:eastAsia="Times New Roman" w:hAnsi="Consolas" w:cs="Times New Roman"/>
-                <w:color w:val="000000"/>
-              </w:rPr>
-              <w:t>_best_first_graph_search</w:t>
-            </w:r>
-            <w:proofErr w:type="spellEnd"/>
-            <w:r>
-              <w:rPr>
-                <w:rFonts w:ascii="Consolas" w:eastAsia="Times New Roman" w:hAnsi="Consolas" w:cs="Times New Roman"/>
-                <w:color w:val="000000"/>
-              </w:rPr>
-              <w:t xml:space="preserve"> h_1</w:t>
+            <w:r>
+              <w:rPr>
+                <w:rFonts w:ascii="Consolas" w:eastAsia="Times New Roman" w:hAnsi="Consolas" w:cs="Times New Roman"/>
+                <w:color w:val="000000"/>
+              </w:rPr>
+              <w:t>greedy_best_first_graph_search h_1</w:t>
             </w:r>
           </w:p>
         </w:tc>
@@ -7204,30 +7100,12 @@
                 <w:color w:val="000000"/>
               </w:rPr>
             </w:pPr>
-            <w:proofErr w:type="spellStart"/>
-            <w:proofErr w:type="gramStart"/>
-            <w:r>
-              <w:rPr>
-                <w:rFonts w:ascii="Consolas" w:eastAsia="Times New Roman" w:hAnsi="Consolas" w:cs="Times New Roman"/>
-                <w:color w:val="000000"/>
-              </w:rPr>
-              <w:t>uniform</w:t>
-            </w:r>
-            <w:proofErr w:type="gramEnd"/>
-            <w:r>
-              <w:rPr>
-                <w:rFonts w:ascii="Consolas" w:eastAsia="Times New Roman" w:hAnsi="Consolas" w:cs="Times New Roman"/>
-                <w:color w:val="000000"/>
-              </w:rPr>
-              <w:t>_cost_search</w:t>
-            </w:r>
-            <w:proofErr w:type="spellEnd"/>
-            <w:r>
-              <w:rPr>
-                <w:rFonts w:ascii="Consolas" w:eastAsia="Times New Roman" w:hAnsi="Consolas" w:cs="Times New Roman"/>
-                <w:color w:val="000000"/>
-              </w:rPr>
-              <w:t xml:space="preserve"> </w:t>
+            <w:r>
+              <w:rPr>
+                <w:rFonts w:ascii="Consolas" w:eastAsia="Times New Roman" w:hAnsi="Consolas" w:cs="Times New Roman"/>
+                <w:color w:val="000000"/>
+              </w:rPr>
+              <w:t xml:space="preserve">uniform_cost_search </w:t>
             </w:r>
           </w:p>
         </w:tc>
@@ -7419,6 +7297,19 @@
       </w:tr>
     </w:tbl>
     <w:p/>
+    <w:p>
+      <w:pPr>
+        <w:rPr>
+          <w:b/>
+        </w:rPr>
+      </w:pPr>
+      <w:r>
+        <w:rPr>
+          <w:b/>
+        </w:rPr>
+        <w:t>Best non-heuristic search:</w:t>
+      </w:r>
+    </w:p>
     <w:p/>
     <w:p>
       <w:pPr>
@@ -7430,6 +7321,9 @@
         </w:sectPr>
       </w:pPr>
       <w:r>
+        <w:t xml:space="preserve">The best non-heuristic search that is not problem specific here is one that consistently results in an optimal plan length for all three problems and takes least amount of time to arrive at the goal. </w:t>
+      </w:r>
+      <w:r>
         <w:rPr>
           <w:b/>
           <w:color w:val="FF6600"/>
@@ -7440,24 +7334,16 @@
         <w:t xml:space="preserve"> always results in an optimal plan length for a</w:t>
       </w:r>
       <w:r>
-        <w:t xml:space="preserve">ll three problems.  However it </w:t>
+        <w:t xml:space="preserve">ll three problems in </w:t>
       </w:r>
       <w:r>
-        <w:t xml:space="preserve">is not computationally efficient because it expands more nodes and takes a lot longer to complete. </w:t>
+        <w:t>least time</w:t>
       </w:r>
       <w:r>
-        <w:t xml:space="preserve"> Depth First search in all three prob</w:t>
+        <w:t>.</w:t>
       </w:r>
       <w:r>
-        <w:t xml:space="preserve">lems expands fewer nodes, uses less memory and is significantly faster as seen in problem #3. Greedy best first graph search is a good option as well. While it is not as fast as Depth </w:t>
-      </w:r>
-      <w:proofErr w:type="spellStart"/>
-      <w:r>
-        <w:t>FirstGraph</w:t>
-      </w:r>
-      <w:proofErr w:type="spellEnd"/>
-      <w:r>
-        <w:t xml:space="preserve"> Search it still has fewer node expansions than Breadth First Search.</w:t>
+        <w:t xml:space="preserve"> Greedy Best first graph resulted in an optimal plan length with least amount of time only for problem 1 but does not consistently produce optimal plan length for all problems.</w:t>
       </w:r>
     </w:p>
     <w:p>
@@ -7578,16 +7464,8 @@
               <w:rPr>
                 <w:rFonts w:ascii="Consolas" w:eastAsia="Times New Roman" w:hAnsi="Consolas" w:cs="Times New Roman"/>
               </w:rPr>
-              <w:t xml:space="preserve">Search </w:t>
-            </w:r>
-            <w:proofErr w:type="spellStart"/>
-            <w:r>
-              <w:rPr>
-                <w:rFonts w:ascii="Consolas" w:eastAsia="Times New Roman" w:hAnsi="Consolas" w:cs="Times New Roman"/>
-              </w:rPr>
-              <w:t>algo</w:t>
-            </w:r>
-            <w:proofErr w:type="spellEnd"/>
+              <w:t>Search algo</w:t>
+            </w:r>
           </w:p>
         </w:tc>
         <w:tc>
@@ -7694,21 +7572,7 @@
               <w:rPr>
                 <w:rFonts w:ascii="Consolas" w:eastAsia="Times New Roman" w:hAnsi="Consolas" w:cs="Times New Roman"/>
               </w:rPr>
-              <w:t xml:space="preserve">Time </w:t>
-            </w:r>
-            <w:proofErr w:type="gramStart"/>
-            <w:r>
-              <w:rPr>
-                <w:rFonts w:ascii="Consolas" w:eastAsia="Times New Roman" w:hAnsi="Consolas" w:cs="Times New Roman"/>
-              </w:rPr>
-              <w:t>elapsed(</w:t>
-            </w:r>
-            <w:proofErr w:type="gramEnd"/>
-            <w:r>
-              <w:rPr>
-                <w:rFonts w:ascii="Consolas" w:eastAsia="Times New Roman" w:hAnsi="Consolas" w:cs="Times New Roman"/>
-              </w:rPr>
-              <w:t>seconds)</w:t>
+              <w:t>Time elapsed(seconds)</w:t>
             </w:r>
           </w:p>
         </w:tc>
@@ -8449,9 +8313,6 @@
                 <w:color w:val="D9D9D9" w:themeColor="background1" w:themeShade="D9"/>
               </w:rPr>
             </w:pPr>
-            <w:bookmarkStart w:id="0" w:name="_GoBack"/>
-            <w:proofErr w:type="spellStart"/>
-            <w:proofErr w:type="gramStart"/>
             <w:r>
               <w:rPr>
                 <w:rFonts w:ascii="Consolas" w:eastAsia="Times New Roman" w:hAnsi="Consolas" w:cs="Times New Roman"/>
@@ -8459,37 +8320,7 @@
                 <w:bCs/>
                 <w:color w:val="D9D9D9" w:themeColor="background1" w:themeShade="D9"/>
               </w:rPr>
-              <w:t>greedy</w:t>
-            </w:r>
-            <w:proofErr w:type="gramEnd"/>
-            <w:r>
-              <w:rPr>
-                <w:rFonts w:ascii="Consolas" w:eastAsia="Times New Roman" w:hAnsi="Consolas" w:cs="Times New Roman"/>
-                <w:b/>
-                <w:bCs/>
-                <w:color w:val="D9D9D9" w:themeColor="background1" w:themeShade="D9"/>
-              </w:rPr>
-              <w:t>_best_first_graph</w:t>
-            </w:r>
-            <w:bookmarkEnd w:id="0"/>
-            <w:r>
-              <w:rPr>
-                <w:rFonts w:ascii="Consolas" w:eastAsia="Times New Roman" w:hAnsi="Consolas" w:cs="Times New Roman"/>
-                <w:b/>
-                <w:bCs/>
-                <w:color w:val="D9D9D9" w:themeColor="background1" w:themeShade="D9"/>
-              </w:rPr>
-              <w:t>_search</w:t>
-            </w:r>
-            <w:proofErr w:type="spellEnd"/>
-            <w:r>
-              <w:rPr>
-                <w:rFonts w:ascii="Consolas" w:eastAsia="Times New Roman" w:hAnsi="Consolas" w:cs="Times New Roman"/>
-                <w:b/>
-                <w:bCs/>
-                <w:color w:val="D9D9D9" w:themeColor="background1" w:themeShade="D9"/>
-              </w:rPr>
-              <w:t xml:space="preserve"> h_1</w:t>
+              <w:t>greedy_best_first_graph_search h_1</w:t>
             </w:r>
           </w:p>
         </w:tc>
@@ -8728,30 +8559,12 @@
                 <w:color w:val="D9D9D9" w:themeColor="background1" w:themeShade="D9"/>
               </w:rPr>
             </w:pPr>
-            <w:proofErr w:type="spellStart"/>
-            <w:proofErr w:type="gramStart"/>
-            <w:r>
-              <w:rPr>
-                <w:rFonts w:ascii="Consolas" w:eastAsia="Times New Roman" w:hAnsi="Consolas" w:cs="Times New Roman"/>
-                <w:color w:val="D9D9D9" w:themeColor="background1" w:themeShade="D9"/>
-              </w:rPr>
-              <w:t>uniform</w:t>
-            </w:r>
-            <w:proofErr w:type="gramEnd"/>
-            <w:r>
-              <w:rPr>
-                <w:rFonts w:ascii="Consolas" w:eastAsia="Times New Roman" w:hAnsi="Consolas" w:cs="Times New Roman"/>
-                <w:color w:val="D9D9D9" w:themeColor="background1" w:themeShade="D9"/>
-              </w:rPr>
-              <w:t>_cost_search</w:t>
-            </w:r>
-            <w:proofErr w:type="spellEnd"/>
-            <w:r>
-              <w:rPr>
-                <w:rFonts w:ascii="Consolas" w:eastAsia="Times New Roman" w:hAnsi="Consolas" w:cs="Times New Roman"/>
-                <w:color w:val="D9D9D9" w:themeColor="background1" w:themeShade="D9"/>
-              </w:rPr>
-              <w:t xml:space="preserve"> </w:t>
+            <w:r>
+              <w:rPr>
+                <w:rFonts w:ascii="Consolas" w:eastAsia="Times New Roman" w:hAnsi="Consolas" w:cs="Times New Roman"/>
+                <w:color w:val="D9D9D9" w:themeColor="background1" w:themeShade="D9"/>
+              </w:rPr>
+              <w:t xml:space="preserve">uniform_cost_search </w:t>
             </w:r>
           </w:p>
         </w:tc>
@@ -8965,30 +8778,12 @@
                 <w:color w:val="000000"/>
               </w:rPr>
             </w:pPr>
-            <w:proofErr w:type="spellStart"/>
-            <w:proofErr w:type="gramStart"/>
-            <w:r>
-              <w:rPr>
-                <w:rFonts w:ascii="Consolas" w:eastAsia="Times New Roman" w:hAnsi="Consolas" w:cs="Times New Roman"/>
-                <w:color w:val="000000"/>
-              </w:rPr>
-              <w:t>astar</w:t>
-            </w:r>
-            <w:proofErr w:type="gramEnd"/>
-            <w:r>
-              <w:rPr>
-                <w:rFonts w:ascii="Consolas" w:eastAsia="Times New Roman" w:hAnsi="Consolas" w:cs="Times New Roman"/>
-                <w:color w:val="000000"/>
-              </w:rPr>
-              <w:t>_search</w:t>
-            </w:r>
-            <w:proofErr w:type="spellEnd"/>
-            <w:r>
-              <w:rPr>
-                <w:rFonts w:ascii="Consolas" w:eastAsia="Times New Roman" w:hAnsi="Consolas" w:cs="Times New Roman"/>
-                <w:color w:val="000000"/>
-              </w:rPr>
-              <w:t xml:space="preserve"> h_1</w:t>
+            <w:r>
+              <w:rPr>
+                <w:rFonts w:ascii="Consolas" w:eastAsia="Times New Roman" w:hAnsi="Consolas" w:cs="Times New Roman"/>
+                <w:color w:val="000000"/>
+              </w:rPr>
+              <w:t>astar_search h_1</w:t>
             </w:r>
           </w:p>
         </w:tc>
@@ -9197,44 +8992,14 @@
                 <w:color w:val="FF6600"/>
               </w:rPr>
             </w:pPr>
-            <w:proofErr w:type="spellStart"/>
-            <w:proofErr w:type="gramStart"/>
             <w:r>
               <w:rPr>
                 <w:rFonts w:ascii="Consolas" w:eastAsia="Times New Roman" w:hAnsi="Consolas" w:cs="Times New Roman"/>
                 <w:b/>
                 <w:color w:val="FF6600"/>
               </w:rPr>
-              <w:t>astar</w:t>
-            </w:r>
-            <w:proofErr w:type="gramEnd"/>
-            <w:r>
-              <w:rPr>
-                <w:rFonts w:ascii="Consolas" w:eastAsia="Times New Roman" w:hAnsi="Consolas" w:cs="Times New Roman"/>
-                <w:b/>
-                <w:color w:val="FF6600"/>
-              </w:rPr>
-              <w:t>_search</w:t>
-            </w:r>
-            <w:proofErr w:type="spellEnd"/>
-            <w:r>
-              <w:rPr>
-                <w:rFonts w:ascii="Consolas" w:eastAsia="Times New Roman" w:hAnsi="Consolas" w:cs="Times New Roman"/>
-                <w:b/>
-                <w:color w:val="FF6600"/>
-              </w:rPr>
-              <w:t xml:space="preserve"> </w:t>
-            </w:r>
-            <w:proofErr w:type="spellStart"/>
-            <w:r>
-              <w:rPr>
-                <w:rFonts w:ascii="Consolas" w:eastAsia="Times New Roman" w:hAnsi="Consolas" w:cs="Times New Roman"/>
-                <w:b/>
-                <w:color w:val="FF6600"/>
-              </w:rPr>
-              <w:t>h_ignore_preconditions</w:t>
-            </w:r>
-            <w:proofErr w:type="spellEnd"/>
+              <w:t>astar_search h_ignore_preconditions</w:t>
+            </w:r>
           </w:p>
         </w:tc>
         <w:tc>
@@ -9453,40 +9218,13 @@
                 <w:color w:val="000000"/>
               </w:rPr>
             </w:pPr>
-            <w:proofErr w:type="spellStart"/>
-            <w:proofErr w:type="gramStart"/>
-            <w:r>
-              <w:rPr>
-                <w:rFonts w:ascii="Consolas" w:eastAsia="Times New Roman" w:hAnsi="Consolas" w:cs="Times New Roman"/>
-                <w:color w:val="000000"/>
-              </w:rPr>
-              <w:t>astar</w:t>
-            </w:r>
-            <w:proofErr w:type="gramEnd"/>
-            <w:r>
-              <w:rPr>
-                <w:rFonts w:ascii="Consolas" w:eastAsia="Times New Roman" w:hAnsi="Consolas" w:cs="Times New Roman"/>
-                <w:color w:val="000000"/>
-              </w:rPr>
-              <w:t>_search</w:t>
-            </w:r>
-            <w:proofErr w:type="spellEnd"/>
-            <w:r>
-              <w:rPr>
-                <w:rFonts w:ascii="Consolas" w:eastAsia="Times New Roman" w:hAnsi="Consolas" w:cs="Times New Roman"/>
-                <w:color w:val="000000"/>
-              </w:rPr>
-              <w:t xml:space="preserve"> </w:t>
-            </w:r>
-            <w:proofErr w:type="spellStart"/>
-            <w:r>
-              <w:rPr>
-                <w:rFonts w:ascii="Consolas" w:eastAsia="Times New Roman" w:hAnsi="Consolas" w:cs="Times New Roman"/>
-                <w:color w:val="000000"/>
-              </w:rPr>
-              <w:t>h_pg_levelsum</w:t>
-            </w:r>
-            <w:proofErr w:type="spellEnd"/>
+            <w:r>
+              <w:rPr>
+                <w:rFonts w:ascii="Consolas" w:eastAsia="Times New Roman" w:hAnsi="Consolas" w:cs="Times New Roman"/>
+                <w:color w:val="000000"/>
+              </w:rPr>
+              <w:t>astar_search h_pg_levelsum</w:t>
+            </w:r>
           </w:p>
         </w:tc>
         <w:tc>
@@ -10075,17 +9813,8 @@
                 <w:rFonts w:ascii="Consolas" w:eastAsia="Times New Roman" w:hAnsi="Consolas" w:cs="Times New Roman"/>
                 <w:color w:val="24292E"/>
               </w:rPr>
-              <w:t xml:space="preserve">Search </w:t>
-            </w:r>
-            <w:proofErr w:type="spellStart"/>
-            <w:r>
-              <w:rPr>
-                <w:rFonts w:ascii="Consolas" w:eastAsia="Times New Roman" w:hAnsi="Consolas" w:cs="Times New Roman"/>
-                <w:color w:val="24292E"/>
-              </w:rPr>
-              <w:t>algo</w:t>
-            </w:r>
-            <w:proofErr w:type="spellEnd"/>
+              <w:t>Search algo</w:t>
+            </w:r>
           </w:p>
         </w:tc>
         <w:tc>
@@ -10200,23 +9929,7 @@
                 <w:rFonts w:ascii="Consolas" w:eastAsia="Times New Roman" w:hAnsi="Consolas" w:cs="Times New Roman"/>
                 <w:color w:val="000000"/>
               </w:rPr>
-              <w:t xml:space="preserve">Time </w:t>
-            </w:r>
-            <w:proofErr w:type="gramStart"/>
-            <w:r>
-              <w:rPr>
-                <w:rFonts w:ascii="Consolas" w:eastAsia="Times New Roman" w:hAnsi="Consolas" w:cs="Times New Roman"/>
-                <w:color w:val="000000"/>
-              </w:rPr>
-              <w:t>elapsed(</w:t>
-            </w:r>
-            <w:proofErr w:type="gramEnd"/>
-            <w:r>
-              <w:rPr>
-                <w:rFonts w:ascii="Consolas" w:eastAsia="Times New Roman" w:hAnsi="Consolas" w:cs="Times New Roman"/>
-                <w:color w:val="000000"/>
-              </w:rPr>
-              <w:t>seconds)</w:t>
+              <w:t>Time elapsed(seconds)</w:t>
             </w:r>
           </w:p>
         </w:tc>
@@ -10959,30 +10672,12 @@
                 <w:color w:val="D9D9D9" w:themeColor="background1" w:themeShade="D9"/>
               </w:rPr>
             </w:pPr>
-            <w:proofErr w:type="spellStart"/>
-            <w:proofErr w:type="gramStart"/>
-            <w:r>
-              <w:rPr>
-                <w:rFonts w:ascii="Consolas" w:eastAsia="Times New Roman" w:hAnsi="Consolas" w:cs="Times New Roman"/>
-                <w:color w:val="D9D9D9" w:themeColor="background1" w:themeShade="D9"/>
-              </w:rPr>
-              <w:t>greedy</w:t>
-            </w:r>
-            <w:proofErr w:type="gramEnd"/>
-            <w:r>
-              <w:rPr>
-                <w:rFonts w:ascii="Consolas" w:eastAsia="Times New Roman" w:hAnsi="Consolas" w:cs="Times New Roman"/>
-                <w:color w:val="D9D9D9" w:themeColor="background1" w:themeShade="D9"/>
-              </w:rPr>
-              <w:t>_best_first_graph_search</w:t>
-            </w:r>
-            <w:proofErr w:type="spellEnd"/>
-            <w:r>
-              <w:rPr>
-                <w:rFonts w:ascii="Consolas" w:eastAsia="Times New Roman" w:hAnsi="Consolas" w:cs="Times New Roman"/>
-                <w:color w:val="D9D9D9" w:themeColor="background1" w:themeShade="D9"/>
-              </w:rPr>
-              <w:t xml:space="preserve"> h_1</w:t>
+            <w:r>
+              <w:rPr>
+                <w:rFonts w:ascii="Consolas" w:eastAsia="Times New Roman" w:hAnsi="Consolas" w:cs="Times New Roman"/>
+                <w:color w:val="D9D9D9" w:themeColor="background1" w:themeShade="D9"/>
+              </w:rPr>
+              <w:t>greedy_best_first_graph_search h_1</w:t>
             </w:r>
           </w:p>
         </w:tc>
@@ -11197,30 +10892,12 @@
                 <w:color w:val="D9D9D9" w:themeColor="background1" w:themeShade="D9"/>
               </w:rPr>
             </w:pPr>
-            <w:proofErr w:type="spellStart"/>
-            <w:proofErr w:type="gramStart"/>
-            <w:r>
-              <w:rPr>
-                <w:rFonts w:ascii="Consolas" w:eastAsia="Times New Roman" w:hAnsi="Consolas" w:cs="Times New Roman"/>
-                <w:color w:val="D9D9D9" w:themeColor="background1" w:themeShade="D9"/>
-              </w:rPr>
-              <w:t>uniform</w:t>
-            </w:r>
-            <w:proofErr w:type="gramEnd"/>
-            <w:r>
-              <w:rPr>
-                <w:rFonts w:ascii="Consolas" w:eastAsia="Times New Roman" w:hAnsi="Consolas" w:cs="Times New Roman"/>
-                <w:color w:val="D9D9D9" w:themeColor="background1" w:themeShade="D9"/>
-              </w:rPr>
-              <w:t>_cost_search</w:t>
-            </w:r>
-            <w:proofErr w:type="spellEnd"/>
-            <w:r>
-              <w:rPr>
-                <w:rFonts w:ascii="Consolas" w:eastAsia="Times New Roman" w:hAnsi="Consolas" w:cs="Times New Roman"/>
-                <w:color w:val="D9D9D9" w:themeColor="background1" w:themeShade="D9"/>
-              </w:rPr>
-              <w:t xml:space="preserve"> </w:t>
+            <w:r>
+              <w:rPr>
+                <w:rFonts w:ascii="Consolas" w:eastAsia="Times New Roman" w:hAnsi="Consolas" w:cs="Times New Roman"/>
+                <w:color w:val="D9D9D9" w:themeColor="background1" w:themeShade="D9"/>
+              </w:rPr>
+              <w:t xml:space="preserve">uniform_cost_search </w:t>
             </w:r>
           </w:p>
         </w:tc>
@@ -11434,30 +11111,12 @@
                 <w:color w:val="000000"/>
               </w:rPr>
             </w:pPr>
-            <w:proofErr w:type="spellStart"/>
-            <w:proofErr w:type="gramStart"/>
-            <w:r>
-              <w:rPr>
-                <w:rFonts w:ascii="Consolas" w:eastAsia="Times New Roman" w:hAnsi="Consolas" w:cs="Times New Roman"/>
-                <w:color w:val="000000"/>
-              </w:rPr>
-              <w:t>astar</w:t>
-            </w:r>
-            <w:proofErr w:type="gramEnd"/>
-            <w:r>
-              <w:rPr>
-                <w:rFonts w:ascii="Consolas" w:eastAsia="Times New Roman" w:hAnsi="Consolas" w:cs="Times New Roman"/>
-                <w:color w:val="000000"/>
-              </w:rPr>
-              <w:t>_search</w:t>
-            </w:r>
-            <w:proofErr w:type="spellEnd"/>
-            <w:r>
-              <w:rPr>
-                <w:rFonts w:ascii="Consolas" w:eastAsia="Times New Roman" w:hAnsi="Consolas" w:cs="Times New Roman"/>
-                <w:color w:val="000000"/>
-              </w:rPr>
-              <w:t xml:space="preserve"> h_1</w:t>
+            <w:r>
+              <w:rPr>
+                <w:rFonts w:ascii="Consolas" w:eastAsia="Times New Roman" w:hAnsi="Consolas" w:cs="Times New Roman"/>
+                <w:color w:val="000000"/>
+              </w:rPr>
+              <w:t>astar_search h_1</w:t>
             </w:r>
           </w:p>
         </w:tc>
@@ -11667,8 +11326,6 @@
                 <w:color w:val="FF6600"/>
               </w:rPr>
             </w:pPr>
-            <w:proofErr w:type="spellStart"/>
-            <w:proofErr w:type="gramStart"/>
             <w:r>
               <w:rPr>
                 <w:rFonts w:ascii="Consolas" w:eastAsia="Times New Roman" w:hAnsi="Consolas" w:cs="Times New Roman"/>
@@ -11676,39 +11333,8 @@
                 <w:bCs/>
                 <w:color w:val="FF6600"/>
               </w:rPr>
-              <w:t>astar</w:t>
-            </w:r>
-            <w:proofErr w:type="gramEnd"/>
-            <w:r>
-              <w:rPr>
-                <w:rFonts w:ascii="Consolas" w:eastAsia="Times New Roman" w:hAnsi="Consolas" w:cs="Times New Roman"/>
-                <w:b/>
-                <w:bCs/>
-                <w:color w:val="FF6600"/>
-              </w:rPr>
-              <w:t>_search</w:t>
-            </w:r>
-            <w:proofErr w:type="spellEnd"/>
-            <w:r>
-              <w:rPr>
-                <w:rFonts w:ascii="Consolas" w:eastAsia="Times New Roman" w:hAnsi="Consolas" w:cs="Times New Roman"/>
-                <w:b/>
-                <w:bCs/>
-                <w:color w:val="FF6600"/>
-              </w:rPr>
-              <w:t xml:space="preserve"> </w:t>
-            </w:r>
-            <w:proofErr w:type="spellStart"/>
-            <w:r>
-              <w:rPr>
-                <w:rFonts w:ascii="Consolas" w:eastAsia="Times New Roman" w:hAnsi="Consolas" w:cs="Times New Roman"/>
-                <w:b/>
-                <w:bCs/>
-                <w:color w:val="FF6600"/>
-              </w:rPr>
-              <w:t>h_ignore_preconditions</w:t>
-            </w:r>
-            <w:proofErr w:type="spellEnd"/>
+              <w:t>astar_search h_ignore_preconditions</w:t>
+            </w:r>
           </w:p>
         </w:tc>
         <w:tc>
@@ -11939,40 +11565,13 @@
                 <w:color w:val="000000"/>
               </w:rPr>
             </w:pPr>
-            <w:proofErr w:type="spellStart"/>
-            <w:proofErr w:type="gramStart"/>
-            <w:r>
-              <w:rPr>
-                <w:rFonts w:ascii="Consolas" w:eastAsia="Times New Roman" w:hAnsi="Consolas" w:cs="Times New Roman"/>
-                <w:color w:val="000000"/>
-              </w:rPr>
-              <w:t>astar</w:t>
-            </w:r>
-            <w:proofErr w:type="gramEnd"/>
-            <w:r>
-              <w:rPr>
-                <w:rFonts w:ascii="Consolas" w:eastAsia="Times New Roman" w:hAnsi="Consolas" w:cs="Times New Roman"/>
-                <w:color w:val="000000"/>
-              </w:rPr>
-              <w:t>_search</w:t>
-            </w:r>
-            <w:proofErr w:type="spellEnd"/>
-            <w:r>
-              <w:rPr>
-                <w:rFonts w:ascii="Consolas" w:eastAsia="Times New Roman" w:hAnsi="Consolas" w:cs="Times New Roman"/>
-                <w:color w:val="000000"/>
-              </w:rPr>
-              <w:t xml:space="preserve"> </w:t>
-            </w:r>
-            <w:proofErr w:type="spellStart"/>
-            <w:r>
-              <w:rPr>
-                <w:rFonts w:ascii="Consolas" w:eastAsia="Times New Roman" w:hAnsi="Consolas" w:cs="Times New Roman"/>
-                <w:color w:val="000000"/>
-              </w:rPr>
-              <w:t>h_pg_levelsum</w:t>
-            </w:r>
-            <w:proofErr w:type="spellEnd"/>
+            <w:r>
+              <w:rPr>
+                <w:rFonts w:ascii="Consolas" w:eastAsia="Times New Roman" w:hAnsi="Consolas" w:cs="Times New Roman"/>
+                <w:color w:val="000000"/>
+              </w:rPr>
+              <w:t>astar_search h_pg_levelsum</w:t>
+            </w:r>
           </w:p>
         </w:tc>
         <w:tc>
@@ -12561,17 +12160,8 @@
                 <w:rFonts w:ascii="Consolas" w:eastAsia="Times New Roman" w:hAnsi="Consolas" w:cs="Times New Roman"/>
                 <w:color w:val="24292E"/>
               </w:rPr>
-              <w:t xml:space="preserve">Search </w:t>
-            </w:r>
-            <w:proofErr w:type="spellStart"/>
-            <w:r>
-              <w:rPr>
-                <w:rFonts w:ascii="Consolas" w:eastAsia="Times New Roman" w:hAnsi="Consolas" w:cs="Times New Roman"/>
-                <w:color w:val="24292E"/>
-              </w:rPr>
-              <w:t>algo</w:t>
-            </w:r>
-            <w:proofErr w:type="spellEnd"/>
+              <w:t>Search algo</w:t>
+            </w:r>
           </w:p>
         </w:tc>
         <w:tc>
@@ -12686,23 +12276,7 @@
                 <w:rFonts w:ascii="Consolas" w:eastAsia="Times New Roman" w:hAnsi="Consolas" w:cs="Times New Roman"/>
                 <w:color w:val="000000"/>
               </w:rPr>
-              <w:t xml:space="preserve">Time </w:t>
-            </w:r>
-            <w:proofErr w:type="gramStart"/>
-            <w:r>
-              <w:rPr>
-                <w:rFonts w:ascii="Consolas" w:eastAsia="Times New Roman" w:hAnsi="Consolas" w:cs="Times New Roman"/>
-                <w:color w:val="000000"/>
-              </w:rPr>
-              <w:t>elapsed(</w:t>
-            </w:r>
-            <w:proofErr w:type="gramEnd"/>
-            <w:r>
-              <w:rPr>
-                <w:rFonts w:ascii="Consolas" w:eastAsia="Times New Roman" w:hAnsi="Consolas" w:cs="Times New Roman"/>
-                <w:color w:val="000000"/>
-              </w:rPr>
-              <w:t>seconds)</w:t>
+              <w:t>Time elapsed(seconds)</w:t>
             </w:r>
           </w:p>
         </w:tc>
@@ -13445,30 +13019,12 @@
                 <w:color w:val="D9D9D9" w:themeColor="background1" w:themeShade="D9"/>
               </w:rPr>
             </w:pPr>
-            <w:proofErr w:type="spellStart"/>
-            <w:proofErr w:type="gramStart"/>
-            <w:r>
-              <w:rPr>
-                <w:rFonts w:ascii="Consolas" w:eastAsia="Times New Roman" w:hAnsi="Consolas" w:cs="Times New Roman"/>
-                <w:color w:val="D9D9D9" w:themeColor="background1" w:themeShade="D9"/>
-              </w:rPr>
-              <w:t>greedy</w:t>
-            </w:r>
-            <w:proofErr w:type="gramEnd"/>
-            <w:r>
-              <w:rPr>
-                <w:rFonts w:ascii="Consolas" w:eastAsia="Times New Roman" w:hAnsi="Consolas" w:cs="Times New Roman"/>
-                <w:color w:val="D9D9D9" w:themeColor="background1" w:themeShade="D9"/>
-              </w:rPr>
-              <w:t>_best_first_graph_search</w:t>
-            </w:r>
-            <w:proofErr w:type="spellEnd"/>
-            <w:r>
-              <w:rPr>
-                <w:rFonts w:ascii="Consolas" w:eastAsia="Times New Roman" w:hAnsi="Consolas" w:cs="Times New Roman"/>
-                <w:color w:val="D9D9D9" w:themeColor="background1" w:themeShade="D9"/>
-              </w:rPr>
-              <w:t xml:space="preserve"> h_1</w:t>
+            <w:r>
+              <w:rPr>
+                <w:rFonts w:ascii="Consolas" w:eastAsia="Times New Roman" w:hAnsi="Consolas" w:cs="Times New Roman"/>
+                <w:color w:val="D9D9D9" w:themeColor="background1" w:themeShade="D9"/>
+              </w:rPr>
+              <w:t>greedy_best_first_graph_search h_1</w:t>
             </w:r>
           </w:p>
         </w:tc>
@@ -13683,30 +13239,12 @@
                 <w:color w:val="D9D9D9" w:themeColor="background1" w:themeShade="D9"/>
               </w:rPr>
             </w:pPr>
-            <w:proofErr w:type="spellStart"/>
-            <w:proofErr w:type="gramStart"/>
-            <w:r>
-              <w:rPr>
-                <w:rFonts w:ascii="Consolas" w:eastAsia="Times New Roman" w:hAnsi="Consolas" w:cs="Times New Roman"/>
-                <w:color w:val="D9D9D9" w:themeColor="background1" w:themeShade="D9"/>
-              </w:rPr>
-              <w:t>uniform</w:t>
-            </w:r>
-            <w:proofErr w:type="gramEnd"/>
-            <w:r>
-              <w:rPr>
-                <w:rFonts w:ascii="Consolas" w:eastAsia="Times New Roman" w:hAnsi="Consolas" w:cs="Times New Roman"/>
-                <w:color w:val="D9D9D9" w:themeColor="background1" w:themeShade="D9"/>
-              </w:rPr>
-              <w:t>_cost_search</w:t>
-            </w:r>
-            <w:proofErr w:type="spellEnd"/>
-            <w:r>
-              <w:rPr>
-                <w:rFonts w:ascii="Consolas" w:eastAsia="Times New Roman" w:hAnsi="Consolas" w:cs="Times New Roman"/>
-                <w:color w:val="D9D9D9" w:themeColor="background1" w:themeShade="D9"/>
-              </w:rPr>
-              <w:t xml:space="preserve"> </w:t>
+            <w:r>
+              <w:rPr>
+                <w:rFonts w:ascii="Consolas" w:eastAsia="Times New Roman" w:hAnsi="Consolas" w:cs="Times New Roman"/>
+                <w:color w:val="D9D9D9" w:themeColor="background1" w:themeShade="D9"/>
+              </w:rPr>
+              <w:t xml:space="preserve">uniform_cost_search </w:t>
             </w:r>
           </w:p>
         </w:tc>
@@ -13920,30 +13458,12 @@
                 <w:color w:val="000000"/>
               </w:rPr>
             </w:pPr>
-            <w:proofErr w:type="spellStart"/>
-            <w:proofErr w:type="gramStart"/>
-            <w:r>
-              <w:rPr>
-                <w:rFonts w:ascii="Consolas" w:eastAsia="Times New Roman" w:hAnsi="Consolas" w:cs="Times New Roman"/>
-                <w:color w:val="000000"/>
-              </w:rPr>
-              <w:t>astar</w:t>
-            </w:r>
-            <w:proofErr w:type="gramEnd"/>
-            <w:r>
-              <w:rPr>
-                <w:rFonts w:ascii="Consolas" w:eastAsia="Times New Roman" w:hAnsi="Consolas" w:cs="Times New Roman"/>
-                <w:color w:val="000000"/>
-              </w:rPr>
-              <w:t>_search</w:t>
-            </w:r>
-            <w:proofErr w:type="spellEnd"/>
-            <w:r>
-              <w:rPr>
-                <w:rFonts w:ascii="Consolas" w:eastAsia="Times New Roman" w:hAnsi="Consolas" w:cs="Times New Roman"/>
-                <w:color w:val="000000"/>
-              </w:rPr>
-              <w:t xml:space="preserve"> h_1</w:t>
+            <w:r>
+              <w:rPr>
+                <w:rFonts w:ascii="Consolas" w:eastAsia="Times New Roman" w:hAnsi="Consolas" w:cs="Times New Roman"/>
+                <w:color w:val="000000"/>
+              </w:rPr>
+              <w:t>astar_search h_1</w:t>
             </w:r>
           </w:p>
         </w:tc>
@@ -14153,8 +13673,6 @@
                 <w:color w:val="FF6600"/>
               </w:rPr>
             </w:pPr>
-            <w:proofErr w:type="spellStart"/>
-            <w:proofErr w:type="gramStart"/>
             <w:r>
               <w:rPr>
                 <w:rFonts w:ascii="Consolas" w:eastAsia="Times New Roman" w:hAnsi="Consolas" w:cs="Times New Roman"/>
@@ -14162,39 +13680,8 @@
                 <w:bCs/>
                 <w:color w:val="FF6600"/>
               </w:rPr>
-              <w:t>astar</w:t>
-            </w:r>
-            <w:proofErr w:type="gramEnd"/>
-            <w:r>
-              <w:rPr>
-                <w:rFonts w:ascii="Consolas" w:eastAsia="Times New Roman" w:hAnsi="Consolas" w:cs="Times New Roman"/>
-                <w:b/>
-                <w:bCs/>
-                <w:color w:val="FF6600"/>
-              </w:rPr>
-              <w:t>_search</w:t>
-            </w:r>
-            <w:proofErr w:type="spellEnd"/>
-            <w:r>
-              <w:rPr>
-                <w:rFonts w:ascii="Consolas" w:eastAsia="Times New Roman" w:hAnsi="Consolas" w:cs="Times New Roman"/>
-                <w:b/>
-                <w:bCs/>
-                <w:color w:val="FF6600"/>
-              </w:rPr>
-              <w:t xml:space="preserve"> </w:t>
-            </w:r>
-            <w:proofErr w:type="spellStart"/>
-            <w:r>
-              <w:rPr>
-                <w:rFonts w:ascii="Consolas" w:eastAsia="Times New Roman" w:hAnsi="Consolas" w:cs="Times New Roman"/>
-                <w:b/>
-                <w:bCs/>
-                <w:color w:val="FF6600"/>
-              </w:rPr>
-              <w:t>h_ignore_preconditions</w:t>
-            </w:r>
-            <w:proofErr w:type="spellEnd"/>
+              <w:t>astar_search h_ignore_preconditions</w:t>
+            </w:r>
           </w:p>
         </w:tc>
         <w:tc>
@@ -14425,40 +13912,13 @@
                 <w:color w:val="000000"/>
               </w:rPr>
             </w:pPr>
-            <w:proofErr w:type="spellStart"/>
-            <w:proofErr w:type="gramStart"/>
-            <w:r>
-              <w:rPr>
-                <w:rFonts w:ascii="Consolas" w:eastAsia="Times New Roman" w:hAnsi="Consolas" w:cs="Times New Roman"/>
-                <w:color w:val="000000"/>
-              </w:rPr>
-              <w:t>astar</w:t>
-            </w:r>
-            <w:proofErr w:type="gramEnd"/>
-            <w:r>
-              <w:rPr>
-                <w:rFonts w:ascii="Consolas" w:eastAsia="Times New Roman" w:hAnsi="Consolas" w:cs="Times New Roman"/>
-                <w:color w:val="000000"/>
-              </w:rPr>
-              <w:t>_search</w:t>
-            </w:r>
-            <w:proofErr w:type="spellEnd"/>
-            <w:r>
-              <w:rPr>
-                <w:rFonts w:ascii="Consolas" w:eastAsia="Times New Roman" w:hAnsi="Consolas" w:cs="Times New Roman"/>
-                <w:color w:val="000000"/>
-              </w:rPr>
-              <w:t xml:space="preserve"> </w:t>
-            </w:r>
-            <w:proofErr w:type="spellStart"/>
-            <w:r>
-              <w:rPr>
-                <w:rFonts w:ascii="Consolas" w:eastAsia="Times New Roman" w:hAnsi="Consolas" w:cs="Times New Roman"/>
-                <w:color w:val="000000"/>
-              </w:rPr>
-              <w:t>h_pg_levelsum</w:t>
-            </w:r>
-            <w:proofErr w:type="spellEnd"/>
+            <w:r>
+              <w:rPr>
+                <w:rFonts w:ascii="Consolas" w:eastAsia="Times New Roman" w:hAnsi="Consolas" w:cs="Times New Roman"/>
+                <w:color w:val="000000"/>
+              </w:rPr>
+              <w:t>astar_search h_pg_levelsum</w:t>
+            </w:r>
           </w:p>
         </w:tc>
         <w:tc>
@@ -14642,6 +14102,20 @@
         </w:tc>
       </w:tr>
     </w:tbl>
+    <w:p/>
+    <w:p>
+      <w:pPr>
+        <w:rPr>
+          <w:b/>
+        </w:rPr>
+      </w:pPr>
+      <w:r>
+        <w:rPr>
+          <w:b/>
+        </w:rPr>
+        <w:t>Best heuristic search:</w:t>
+      </w:r>
+    </w:p>
     <w:p/>
     <w:p>
       <w:r>
@@ -14650,12 +14124,215 @@
     </w:p>
     <w:p>
       <w:r>
-        <w:t>A* search that ignores preconditions does best for all three air cargo problems. It is the fastest but it also expands more nodes.</w:t>
+        <w:rPr>
+          <w:b/>
+          <w:color w:val="FF6600"/>
+        </w:rPr>
+        <w:t>A* search that ignores preconditons</w:t>
+      </w:r>
+      <w:r>
+        <w:t xml:space="preserve"> </w:t>
+      </w:r>
+      <w:r>
+        <w:t>does best for all three air cargo problems.</w:t>
       </w:r>
     </w:p>
     <w:p>
       <w:r>
-        <w:t xml:space="preserve">A* search with level sum heuristic uses the least memory expanding fewer nodes, but performs poorly compared to search that ignores preconditions. </w:t>
+        <w:t>A* search with level sum heuristic uses the least memory expanding fewer nodes, but</w:t>
+      </w:r>
+      <w:r>
+        <w:t xml:space="preserve"> takes longer to arrive at the optimal plan. So </w:t>
+      </w:r>
+      <w:r>
+        <w:rPr>
+          <w:b/>
+          <w:color w:val="FF6600"/>
+        </w:rPr>
+        <w:t>A* search that ignores preconditons</w:t>
+      </w:r>
+      <w:r>
+        <w:rPr>
+          <w:b/>
+          <w:color w:val="FF6600"/>
+        </w:rPr>
+        <w:t xml:space="preserve"> </w:t>
+      </w:r>
+      <w:r>
+        <w:t>is the</w:t>
+      </w:r>
+      <w:r>
+        <w:t xml:space="preserve"> best heuristic used.</w:t>
+      </w:r>
+    </w:p>
+    <w:p/>
+    <w:p>
+      <w:pPr>
+        <w:rPr>
+          <w:color w:val="FF6600"/>
+        </w:rPr>
+        <w:sectPr>
+          <w:pgSz w:w="15840" w:h="12240" w:orient="landscape"/>
+          <w:pgMar w:top="1008" w:right="1008" w:bottom="1008" w:left="1008" w:header="720" w:footer="720" w:gutter="0"/>
+          <w:cols w:space="720"/>
+          <w:docGrid w:linePitch="360"/>
+        </w:sectPr>
+      </w:pPr>
+    </w:p>
+    <w:p>
+      <w:pPr>
+        <w:rPr>
+          <w:b/>
+          <w:color w:val="0000FF"/>
+        </w:rPr>
+      </w:pPr>
+      <w:r>
+        <w:rPr>
+          <w:b/>
+          <w:color w:val="0000FF"/>
+        </w:rPr>
+        <w:t>IV  Conclusions:</w:t>
+      </w:r>
+    </w:p>
+    <w:p/>
+    <w:p>
+      <w:r>
+        <w:t xml:space="preserve">In the case of non-heuristic search, </w:t>
+      </w:r>
+      <w:r>
+        <w:rPr>
+          <w:b/>
+        </w:rPr>
+        <w:t>Breadth first search (BFS)</w:t>
+      </w:r>
+      <w:r>
+        <w:t xml:space="preserve"> is the clear winner. Both BFS and Uniform cost search arrive at the optimal plan length but BFS does so faster.</w:t>
+      </w:r>
+      <w:r>
+        <w:t xml:space="preserve"> Both breadth wise search and least cost searches will return the optimal value for even an infinite graph.</w:t>
+      </w:r>
+    </w:p>
+    <w:p/>
+    <w:p>
+      <w:r>
+        <w:t>However Depth First search fails to find the optimal length because it works through the tree. It goe</w:t>
+      </w:r>
+      <w:r>
+        <w:t>s through the nodes, deeper nodes first and returns the first goal state value for even an infinite graph that may not be optimal. This is clearly explained in Search Lecture 7, quiz  23 of Udacity AI</w:t>
+      </w:r>
+      <w:r>
+        <w:rPr>
+          <w:vertAlign w:val="superscript"/>
+        </w:rPr>
+        <w:t>7</w:t>
+      </w:r>
+      <w:r>
+        <w:t xml:space="preserve"> class.</w:t>
+      </w:r>
+    </w:p>
+    <w:p/>
+    <w:p/>
+    <w:p>
+      <w:r>
+        <w:rPr>
+          <w:noProof/>
+        </w:rPr>
+        <w:drawing>
+          <wp:inline distT="0" distB="0" distL="0" distR="0" wp14:anchorId="35EEFBEE" wp14:editId="2F552AE9">
+            <wp:extent cx="7772400" cy="4061262"/>
+            <wp:effectExtent l="0" t="0" r="0" b="3175"/>
+            <wp:docPr id="1" name="Picture 1"/>
+            <wp:cNvGraphicFramePr>
+              <a:graphicFrameLocks xmlns:a="http://schemas.openxmlformats.org/drawingml/2006/main" noChangeAspect="1"/>
+            </wp:cNvGraphicFramePr>
+            <a:graphic xmlns:a="http://schemas.openxmlformats.org/drawingml/2006/main">
+              <a:graphicData uri="http://schemas.openxmlformats.org/drawingml/2006/picture">
+                <pic:pic xmlns:pic="http://schemas.openxmlformats.org/drawingml/2006/picture">
+                  <pic:nvPicPr>
+                    <pic:cNvPr id="0" name="Picture 1"/>
+                    <pic:cNvPicPr>
+                      <a:picLocks noChangeAspect="1" noChangeArrowheads="1"/>
+                    </pic:cNvPicPr>
+                  </pic:nvPicPr>
+                  <pic:blipFill>
+                    <a:blip r:embed="rId7">
+                      <a:extLst>
+                        <a:ext uri="{28A0092B-C50C-407E-A947-70E740481C1C}">
+                          <a14:useLocalDpi xmlns:a14="http://schemas.microsoft.com/office/drawing/2010/main" val="0"/>
+                        </a:ext>
+                      </a:extLst>
+                    </a:blip>
+                    <a:srcRect/>
+                    <a:stretch>
+                      <a:fillRect/>
+                    </a:stretch>
+                  </pic:blipFill>
+                  <pic:spPr bwMode="auto">
+                    <a:xfrm>
+                      <a:off x="0" y="0"/>
+                      <a:ext cx="7774369" cy="4062291"/>
+                    </a:xfrm>
+                    <a:prstGeom prst="rect">
+                      <a:avLst/>
+                    </a:prstGeom>
+                    <a:noFill/>
+                    <a:ln>
+                      <a:noFill/>
+                    </a:ln>
+                  </pic:spPr>
+                </pic:pic>
+              </a:graphicData>
+            </a:graphic>
+          </wp:inline>
+        </w:drawing>
+      </w:r>
+    </w:p>
+    <w:p/>
+    <w:p>
+      <w:r>
+        <w:t>And regarding the heuristic search, all heuristics of an A* search found the optimal plan length for all three problems, because they are all admissible. Each h function doesn’t overestimate the distance to the goal. So we evaluated the best heuristic based on the time it took to arrive at the optimal plan.</w:t>
+      </w:r>
+      <w:r>
+        <w:t xml:space="preserve"> See Lecture 27 in Udacity AI lecture</w:t>
+      </w:r>
+      <w:r>
+        <w:rPr>
+          <w:vertAlign w:val="superscript"/>
+        </w:rPr>
+        <w:t>2</w:t>
+      </w:r>
+      <w:r>
+        <w:t>.</w:t>
+      </w:r>
+    </w:p>
+    <w:p/>
+    <w:p>
+      <w:r>
+        <w:t>h_1 returns a constant value of 1. So the path cost g is going to have a bigger weight than the estimated cost h to the goal. Heuristic h is same for all nodes.</w:t>
+      </w:r>
+    </w:p>
+    <w:p/>
+    <w:p>
+      <w:r>
+        <w:t>h_pg_levelSum following the subgoal independence assumption, returns the sum of the level costs of the goals. This is inadmissible but works well for problems that are largely decomposable</w:t>
+      </w:r>
+      <w:r>
+        <w:rPr>
+          <w:vertAlign w:val="superscript"/>
+        </w:rPr>
+        <w:t>3</w:t>
+      </w:r>
+      <w:r>
+        <w:t>. Node expansions are fewer, but the search time is higher.</w:t>
+      </w:r>
+    </w:p>
+    <w:p/>
+    <w:p>
+      <w:r>
+        <w:t>h_ignore_preconditions</w:t>
+      </w:r>
+      <w:r>
+        <w:t xml:space="preserve"> every action is applicable in every step. With fewer node expansions than h1 and faster searches it is the clear winner.</w:t>
       </w:r>
     </w:p>
     <w:p/>
@@ -14663,22 +14340,161 @@
       <w:r>
         <w:rPr>
           <w:b/>
-          <w:color w:val="FF6600"/>
+          <w:noProof/>
+          <w:color w:val="0000FF"/>
         </w:rPr>
-        <w:t xml:space="preserve">A* search that ignores </w:t>
+        <w:drawing>
+          <wp:inline distT="0" distB="0" distL="0" distR="0" wp14:anchorId="6BBCE830" wp14:editId="6DBD9E55">
+            <wp:extent cx="6515100" cy="3887291"/>
+            <wp:effectExtent l="0" t="0" r="0" b="0"/>
+            <wp:docPr id="2" name="Picture 2"/>
+            <wp:cNvGraphicFramePr>
+              <a:graphicFrameLocks xmlns:a="http://schemas.openxmlformats.org/drawingml/2006/main" noChangeAspect="1"/>
+            </wp:cNvGraphicFramePr>
+            <a:graphic xmlns:a="http://schemas.openxmlformats.org/drawingml/2006/main">
+              <a:graphicData uri="http://schemas.openxmlformats.org/drawingml/2006/picture">
+                <pic:pic xmlns:pic="http://schemas.openxmlformats.org/drawingml/2006/picture">
+                  <pic:nvPicPr>
+                    <pic:cNvPr id="0" name="Picture 2"/>
+                    <pic:cNvPicPr>
+                      <a:picLocks noChangeAspect="1" noChangeArrowheads="1"/>
+                    </pic:cNvPicPr>
+                  </pic:nvPicPr>
+                  <pic:blipFill>
+                    <a:blip r:embed="rId8">
+                      <a:extLst>
+                        <a:ext uri="{28A0092B-C50C-407E-A947-70E740481C1C}">
+                          <a14:useLocalDpi xmlns:a14="http://schemas.microsoft.com/office/drawing/2010/main" val="0"/>
+                        </a:ext>
+                      </a:extLst>
+                    </a:blip>
+                    <a:srcRect/>
+                    <a:stretch>
+                      <a:fillRect/>
+                    </a:stretch>
+                  </pic:blipFill>
+                  <pic:spPr bwMode="auto">
+                    <a:xfrm>
+                      <a:off x="0" y="0"/>
+                      <a:ext cx="6515100" cy="3887291"/>
+                    </a:xfrm>
+                    <a:prstGeom prst="rect">
+                      <a:avLst/>
+                    </a:prstGeom>
+                    <a:noFill/>
+                    <a:ln>
+                      <a:noFill/>
+                    </a:ln>
+                  </pic:spPr>
+                </pic:pic>
+              </a:graphicData>
+            </a:graphic>
+          </wp:inline>
+        </w:drawing>
       </w:r>
-      <w:proofErr w:type="spellStart"/>
       <w:r>
         <w:rPr>
           <w:b/>
-          <w:color w:val="FF6600"/>
+          <w:color w:val="0000FF"/>
         </w:rPr>
-        <w:t>preconditons</w:t>
+        <w:t xml:space="preserve"> </w:t>
       </w:r>
-      <w:proofErr w:type="spellEnd"/>
       <w:r>
-        <w:t xml:space="preserve"> performs better than Breadth First Search in that it reaches optimal plan length faster and expands fewer nodes.</w:t>
+        <w:rPr>
+          <w:b/>
+          <w:color w:val="0000FF"/>
+        </w:rPr>
+        <w:br w:type="page"/>
       </w:r>
+    </w:p>
+    <w:p>
+      <w:pPr>
+        <w:rPr>
+          <w:b/>
+          <w:color w:val="0000FF"/>
+        </w:rPr>
+      </w:pPr>
+      <w:r>
+        <w:rPr>
+          <w:b/>
+          <w:color w:val="0000FF"/>
+        </w:rPr>
+        <w:t>Reference:</w:t>
+      </w:r>
+    </w:p>
+    <w:p>
+      <w:pPr>
+        <w:pStyle w:val="ListParagraph"/>
+        <w:numPr>
+          <w:ilvl w:val="0"/>
+          <w:numId w:val="5"/>
+        </w:numPr>
+      </w:pPr>
+      <w:r>
+        <w:t>Search Lecture</w:t>
+      </w:r>
+      <w:r>
+        <w:t xml:space="preserve"> 23</w:t>
+      </w:r>
+      <w:r>
+        <w:t xml:space="preserve"> - </w:t>
+      </w:r>
+      <w:hyperlink r:id="rId9" w:history="1">
+        <w:r>
+          <w:rPr>
+            <w:rStyle w:val="Hyperlink"/>
+          </w:rPr>
+          <w:t>https://classroom.udacity.com/nanodegrees/nd889/parts/6be67fd1-9725-4d14-b36e-ae2b5b20804c/modules/f719d723-7ee0-472c-80c1-663f02de94f3/lessons/36fc5b2f-6367-4808-b87c-0faa42744994/concepts/4e06a0da-40b1-48a4-a4d3-a95ceebfb468</w:t>
+        </w:r>
+      </w:hyperlink>
+    </w:p>
+    <w:p>
+      <w:pPr>
+        <w:pStyle w:val="ListParagraph"/>
+        <w:numPr>
+          <w:ilvl w:val="0"/>
+          <w:numId w:val="5"/>
+        </w:numPr>
+      </w:pPr>
+      <w:r>
+        <w:t xml:space="preserve">Search Lecture 27 - </w:t>
+      </w:r>
+      <w:hyperlink r:id="rId10" w:history="1">
+        <w:r>
+          <w:rPr>
+            <w:rStyle w:val="Hyperlink"/>
+          </w:rPr>
+          <w:t>https://classroom.udacity.com/nanodegrees/nd889/parts/6be67fd1-9725-4d14-b36e-ae2b5b20804c/modules/f719d723-7ee0-472c-80c1-663f02de94f3/lessons/36fc5b2f-6367-4808-b87c-0faa42744994/concepts/fa389fff-33fc-4e9e-be01-4baeaad46b4d</w:t>
+        </w:r>
+      </w:hyperlink>
+    </w:p>
+    <w:p>
+      <w:pPr>
+        <w:pStyle w:val="ListParagraph"/>
+        <w:numPr>
+          <w:ilvl w:val="0"/>
+          <w:numId w:val="5"/>
+        </w:numPr>
+      </w:pPr>
+      <w:r>
+        <w:t>AIMA Chapter 11</w:t>
+      </w:r>
+      <w:r>
+        <w:t>, Page 398</w:t>
+      </w:r>
+      <w:r>
+        <w:t xml:space="preserve"> -  </w:t>
+      </w:r>
+      <w:hyperlink r:id="rId11" w:history="1">
+        <w:r>
+          <w:rPr>
+            <w:rStyle w:val="Hyperlink"/>
+          </w:rPr>
+          <w:t>http://aima.cs.berkeley.edu/2nd-ed/newchap11.pdf</w:t>
+        </w:r>
+      </w:hyperlink>
+      <w:bookmarkStart w:id="0" w:name="_GoBack"/>
+      <w:bookmarkEnd w:id="0"/>
     </w:p>
     <w:sectPr>
       <w:pgSz w:w="15840" w:h="12240" w:orient="landscape"/>
@@ -14693,6 +14509,95 @@
 <file path=word/numbering.xml><?xml version="1.0" encoding="utf-8"?>
 <w:numbering xmlns:wpc="http://schemas.microsoft.com/office/word/2010/wordprocessingCanvas" xmlns:mo="http://schemas.microsoft.com/office/mac/office/2008/main" xmlns:mc="http://schemas.openxmlformats.org/markup-compatibility/2006" xmlns:mv="urn:schemas-microsoft-com:mac:vml" xmlns:o="urn:schemas-microsoft-com:office:office" xmlns:r="http://schemas.openxmlformats.org/officeDocument/2006/relationships" xmlns:m="http://schemas.openxmlformats.org/officeDocument/2006/math" xmlns:v="urn:schemas-microsoft-com:vml" xmlns:wp14="http://schemas.microsoft.com/office/word/2010/wordprocessingDrawing" xmlns:wp="http://schemas.openxmlformats.org/drawingml/2006/wordprocessingDrawing" xmlns:w10="urn:schemas-microsoft-com:office:word" xmlns:w="http://schemas.openxmlformats.org/wordprocessingml/2006/main" xmlns:w14="http://schemas.microsoft.com/office/word/2010/wordml" xmlns:wpg="http://schemas.microsoft.com/office/word/2010/wordprocessingGroup" xmlns:wpi="http://schemas.microsoft.com/office/word/2010/wordprocessingInk" xmlns:wne="http://schemas.microsoft.com/office/word/2006/wordml" xmlns:wps="http://schemas.microsoft.com/office/word/2010/wordprocessingShape" mc:Ignorable="w14 wp14">
   <w:abstractNum w:abstractNumId="0">
+    <w:nsid w:val="0A020E06"/>
+    <w:multiLevelType w:val="hybridMultilevel"/>
+    <w:tmpl w:val="46B85B7E"/>
+    <w:lvl w:ilvl="0" w:tplc="0409000F">
+      <w:start w:val="1"/>
+      <w:numFmt w:val="decimal"/>
+      <w:lvlText w:val="%1."/>
+      <w:lvlJc w:val="left"/>
+      <w:pPr>
+        <w:ind w:left="720" w:hanging="360"/>
+      </w:pPr>
+      <w:rPr>
+        <w:rFonts w:hint="default"/>
+      </w:rPr>
+    </w:lvl>
+    <w:lvl w:ilvl="1" w:tplc="04090019" w:tentative="1">
+      <w:start w:val="1"/>
+      <w:numFmt w:val="lowerLetter"/>
+      <w:lvlText w:val="%2."/>
+      <w:lvlJc w:val="left"/>
+      <w:pPr>
+        <w:ind w:left="1440" w:hanging="360"/>
+      </w:pPr>
+    </w:lvl>
+    <w:lvl w:ilvl="2" w:tplc="0409001B" w:tentative="1">
+      <w:start w:val="1"/>
+      <w:numFmt w:val="lowerRoman"/>
+      <w:lvlText w:val="%3."/>
+      <w:lvlJc w:val="right"/>
+      <w:pPr>
+        <w:ind w:left="2160" w:hanging="180"/>
+      </w:pPr>
+    </w:lvl>
+    <w:lvl w:ilvl="3" w:tplc="0409000F" w:tentative="1">
+      <w:start w:val="1"/>
+      <w:numFmt w:val="decimal"/>
+      <w:lvlText w:val="%4."/>
+      <w:lvlJc w:val="left"/>
+      <w:pPr>
+        <w:ind w:left="2880" w:hanging="360"/>
+      </w:pPr>
+    </w:lvl>
+    <w:lvl w:ilvl="4" w:tplc="04090019" w:tentative="1">
+      <w:start w:val="1"/>
+      <w:numFmt w:val="lowerLetter"/>
+      <w:lvlText w:val="%5."/>
+      <w:lvlJc w:val="left"/>
+      <w:pPr>
+        <w:ind w:left="3600" w:hanging="360"/>
+      </w:pPr>
+    </w:lvl>
+    <w:lvl w:ilvl="5" w:tplc="0409001B" w:tentative="1">
+      <w:start w:val="1"/>
+      <w:numFmt w:val="lowerRoman"/>
+      <w:lvlText w:val="%6."/>
+      <w:lvlJc w:val="right"/>
+      <w:pPr>
+        <w:ind w:left="4320" w:hanging="180"/>
+      </w:pPr>
+    </w:lvl>
+    <w:lvl w:ilvl="6" w:tplc="0409000F" w:tentative="1">
+      <w:start w:val="1"/>
+      <w:numFmt w:val="decimal"/>
+      <w:lvlText w:val="%7."/>
+      <w:lvlJc w:val="left"/>
+      <w:pPr>
+        <w:ind w:left="5040" w:hanging="360"/>
+      </w:pPr>
+    </w:lvl>
+    <w:lvl w:ilvl="7" w:tplc="04090019" w:tentative="1">
+      <w:start w:val="1"/>
+      <w:numFmt w:val="lowerLetter"/>
+      <w:lvlText w:val="%8."/>
+      <w:lvlJc w:val="left"/>
+      <w:pPr>
+        <w:ind w:left="5760" w:hanging="360"/>
+      </w:pPr>
+    </w:lvl>
+    <w:lvl w:ilvl="8" w:tplc="0409001B" w:tentative="1">
+      <w:start w:val="1"/>
+      <w:numFmt w:val="lowerRoman"/>
+      <w:lvlText w:val="%9."/>
+      <w:lvlJc w:val="right"/>
+      <w:pPr>
+        <w:ind w:left="6480" w:hanging="180"/>
+      </w:pPr>
+    </w:lvl>
+  </w:abstractNum>
+  <w:abstractNum w:abstractNumId="1">
     <w:nsid w:val="30E463BA"/>
     <w:multiLevelType w:val="hybridMultilevel"/>
     <w:tmpl w:val="39B42A5E"/>
@@ -14778,7 +14683,7 @@
       </w:pPr>
     </w:lvl>
   </w:abstractNum>
-  <w:abstractNum w:abstractNumId="1">
+  <w:abstractNum w:abstractNumId="2">
     <w:nsid w:val="485E0C82"/>
     <w:multiLevelType w:val="hybridMultilevel"/>
     <w:tmpl w:val="03588E14"/>
@@ -14864,7 +14769,7 @@
       </w:pPr>
     </w:lvl>
   </w:abstractNum>
-  <w:abstractNum w:abstractNumId="2">
+  <w:abstractNum w:abstractNumId="3">
     <w:nsid w:val="51ED4283"/>
     <w:multiLevelType w:val="hybridMultilevel"/>
     <w:tmpl w:val="39B42A5E"/>
@@ -14950,7 +14855,7 @@
       </w:pPr>
     </w:lvl>
   </w:abstractNum>
-  <w:abstractNum w:abstractNumId="3">
+  <w:abstractNum w:abstractNumId="4">
     <w:nsid w:val="5C363C32"/>
     <w:multiLevelType w:val="hybridMultilevel"/>
     <w:tmpl w:val="11CAAEEC"/>
@@ -15037,16 +14942,19 @@
     </w:lvl>
   </w:abstractNum>
   <w:num w:numId="1">
-    <w:abstractNumId w:val="0"/>
+    <w:abstractNumId w:val="1"/>
   </w:num>
   <w:num w:numId="2">
+    <w:abstractNumId w:val="3"/>
+  </w:num>
+  <w:num w:numId="3">
+    <w:abstractNumId w:val="4"/>
+  </w:num>
+  <w:num w:numId="4">
     <w:abstractNumId w:val="2"/>
   </w:num>
-  <w:num w:numId="3">
-    <w:abstractNumId w:val="3"/>
-  </w:num>
-  <w:num w:numId="4">
-    <w:abstractNumId w:val="1"/>
+  <w:num w:numId="5">
+    <w:abstractNumId w:val="0"/>
   </w:num>
 </w:numbering>
 </file>
@@ -15303,6 +15211,44 @@
       <w:contextualSpacing/>
     </w:pPr>
   </w:style>
+  <w:style w:type="character" w:styleId="Hyperlink">
+    <w:name w:val="Hyperlink"/>
+    <w:basedOn w:val="DefaultParagraphFont"/>
+    <w:uiPriority w:val="99"/>
+    <w:unhideWhenUsed/>
+    <w:rsid w:val="00FE5051"/>
+    <w:rPr>
+      <w:color w:val="0000FF" w:themeColor="hyperlink"/>
+      <w:u w:val="single"/>
+    </w:rPr>
+  </w:style>
+  <w:style w:type="paragraph" w:styleId="BalloonText">
+    <w:name w:val="Balloon Text"/>
+    <w:basedOn w:val="Normal"/>
+    <w:link w:val="BalloonTextChar"/>
+    <w:uiPriority w:val="99"/>
+    <w:semiHidden/>
+    <w:unhideWhenUsed/>
+    <w:rsid w:val="00FE5051"/>
+    <w:rPr>
+      <w:rFonts w:ascii="Lucida Grande" w:hAnsi="Lucida Grande"/>
+      <w:sz w:val="18"/>
+      <w:szCs w:val="18"/>
+    </w:rPr>
+  </w:style>
+  <w:style w:type="character" w:customStyle="1" w:styleId="BalloonTextChar">
+    <w:name w:val="Balloon Text Char"/>
+    <w:basedOn w:val="DefaultParagraphFont"/>
+    <w:link w:val="BalloonText"/>
+    <w:uiPriority w:val="99"/>
+    <w:semiHidden/>
+    <w:rsid w:val="00FE5051"/>
+    <w:rPr>
+      <w:rFonts w:ascii="Lucida Grande" w:hAnsi="Lucida Grande"/>
+      <w:sz w:val="18"/>
+      <w:szCs w:val="18"/>
+    </w:rPr>
+  </w:style>
 </w:styles>
 </file>
 
@@ -15557,6 +15503,44 @@
       <w:ind w:left="720"/>
       <w:contextualSpacing/>
     </w:pPr>
+  </w:style>
+  <w:style w:type="character" w:styleId="Hyperlink">
+    <w:name w:val="Hyperlink"/>
+    <w:basedOn w:val="DefaultParagraphFont"/>
+    <w:uiPriority w:val="99"/>
+    <w:unhideWhenUsed/>
+    <w:rsid w:val="00FE5051"/>
+    <w:rPr>
+      <w:color w:val="0000FF" w:themeColor="hyperlink"/>
+      <w:u w:val="single"/>
+    </w:rPr>
+  </w:style>
+  <w:style w:type="paragraph" w:styleId="BalloonText">
+    <w:name w:val="Balloon Text"/>
+    <w:basedOn w:val="Normal"/>
+    <w:link w:val="BalloonTextChar"/>
+    <w:uiPriority w:val="99"/>
+    <w:semiHidden/>
+    <w:unhideWhenUsed/>
+    <w:rsid w:val="00FE5051"/>
+    <w:rPr>
+      <w:rFonts w:ascii="Lucida Grande" w:hAnsi="Lucida Grande"/>
+      <w:sz w:val="18"/>
+      <w:szCs w:val="18"/>
+    </w:rPr>
+  </w:style>
+  <w:style w:type="character" w:customStyle="1" w:styleId="BalloonTextChar">
+    <w:name w:val="Balloon Text Char"/>
+    <w:basedOn w:val="DefaultParagraphFont"/>
+    <w:link w:val="BalloonText"/>
+    <w:uiPriority w:val="99"/>
+    <w:semiHidden/>
+    <w:rsid w:val="00FE5051"/>
+    <w:rPr>
+      <w:rFonts w:ascii="Lucida Grande" w:hAnsi="Lucida Grande"/>
+      <w:sz w:val="18"/>
+      <w:szCs w:val="18"/>
+    </w:rPr>
   </w:style>
 </w:styles>
 </file>
@@ -15886,7 +15870,7 @@
 </file>
 
 <file path=customXml/itemProps1.xml><?xml version="1.0" encoding="utf-8"?>
-<ds:datastoreItem xmlns:ds="http://schemas.openxmlformats.org/officeDocument/2006/customXml" ds:itemID="{CCE2FBF7-3732-9644-A6D9-4B3B74B49C90}">
+<ds:datastoreItem xmlns:ds="http://schemas.openxmlformats.org/officeDocument/2006/customXml" ds:itemID="{949695EE-79EA-644E-B8D7-6021AB3FE4D7}">
   <ds:schemaRefs>
     <ds:schemaRef ds:uri="http://schemas.openxmlformats.org/officeDocument/2006/bibliography"/>
   </ds:schemaRefs>

</xml_diff>